<commit_message>
parser and 2 templates
</commit_message>
<xml_diff>
--- a/app/static/user_data/documents/self.docx
+++ b/app/static/user_data/documents/self.docx
@@ -7,340 +7,1800 @@
         <w:ind w:firstLine="720"/>
       </w:pPr>
       <w:r>
-        <w:t>'{last_name}' : ('basic_information', 'last_name'),</w:t>
-      </w:r>
-    </w:p>
-    <w:p>
-      <w:r>
-        <w:t xml:space="preserve">            '{first_name}' : ('basic_information', 'first_name'),</w:t>
-      </w:r>
-    </w:p>
-    <w:p>
-      <w:r>
-        <w:t xml:space="preserve">            '{middle_name}' : ('basic_information', 'middle_name'),</w:t>
-      </w:r>
-    </w:p>
-    <w:p>
-      <w:r>
-        <w:t xml:space="preserve">            '{birth_date}' : ('basic_information', 'birth_date'),</w:t>
-      </w:r>
-    </w:p>
-    <w:p>
-      <w:r>
-        <w:t xml:space="preserve">            '{birth_place}' : ('basic_information', 'birth_place'),</w:t>
-      </w:r>
-    </w:p>
-    <w:p>
-      <w:r>
-        <w:t xml:space="preserve">            '{nationality}' : ('basic_information', 'nationality'),</w:t>
-      </w:r>
-    </w:p>
-    <w:p>
-      <w:r>
-        <w:t xml:space="preserve">            '{family_status}' : ('basic_information', 'family_status'),</w:t>
-      </w:r>
-    </w:p>
-    <w:p>
-      <w:r>
-        <w:t xml:space="preserve">            '{citizenship}' : ('basic_information', 'citizenship'),</w:t>
-      </w:r>
-    </w:p>
-    <w:p>
-      <w:r>
-        <w:t xml:space="preserve">            '{second_citizenship}' : ('basic_information', 'second_citizenship'),</w:t>
-      </w:r>
-    </w:p>
-    <w:p>
-      <w:r>
-        <w:t xml:space="preserve">            '{inn}' : ('basic_information', 'tin'),</w:t>
-      </w:r>
-    </w:p>
-    <w:p>
-      <w:r>
-        <w:t xml:space="preserve">            '{insurance_certificate}' : ('basic_information', 'insurance_certificate'),</w:t>
-      </w:r>
-    </w:p>
-    <w:p>
-      <w:r>
-        <w:t xml:space="preserve">            '{changename_serial</w:t>
-      </w:r>
-      <w:r>
+        <w:t>'{</w:t>
+      </w:r>
+      <w:proofErr w:type="spellStart"/>
+      <w:r>
+        <w:t>last_name</w:t>
+      </w:r>
+      <w:proofErr w:type="spellEnd"/>
+      <w:r>
+        <w:t>}' : ('</w:t>
+      </w:r>
+      <w:proofErr w:type="spellStart"/>
+      <w:r>
+        <w:t>basic_information</w:t>
+      </w:r>
+      <w:proofErr w:type="spellEnd"/>
+      <w:r>
+        <w:t>', '</w:t>
+      </w:r>
+      <w:proofErr w:type="spellStart"/>
+      <w:r>
+        <w:t>last_name</w:t>
+      </w:r>
+      <w:proofErr w:type="spellEnd"/>
+      <w:r>
+        <w:t>'),</w:t>
+      </w:r>
+    </w:p>
+    <w:p>
+      <w:r>
+        <w:t xml:space="preserve">            '{</w:t>
+      </w:r>
+      <w:proofErr w:type="spellStart"/>
+      <w:r>
+        <w:t>first_name</w:t>
+      </w:r>
+      <w:proofErr w:type="spellEnd"/>
+      <w:r>
+        <w:t>}' : ('</w:t>
+      </w:r>
+      <w:proofErr w:type="spellStart"/>
+      <w:r>
+        <w:t>basic_information</w:t>
+      </w:r>
+      <w:proofErr w:type="spellEnd"/>
+      <w:r>
+        <w:t>', '</w:t>
+      </w:r>
+      <w:proofErr w:type="spellStart"/>
+      <w:r>
+        <w:t>first_name</w:t>
+      </w:r>
+      <w:proofErr w:type="spellEnd"/>
+      <w:r>
+        <w:t>'),</w:t>
+      </w:r>
+    </w:p>
+    <w:p>
+      <w:r>
+        <w:t xml:space="preserve">            '{</w:t>
+      </w:r>
+      <w:proofErr w:type="spellStart"/>
+      <w:r>
+        <w:t>middle_name</w:t>
+      </w:r>
+      <w:proofErr w:type="spellEnd"/>
+      <w:r>
+        <w:t>}' : ('</w:t>
+      </w:r>
+      <w:proofErr w:type="spellStart"/>
+      <w:r>
+        <w:t>basic_information</w:t>
+      </w:r>
+      <w:proofErr w:type="spellEnd"/>
+      <w:r>
+        <w:t>', '</w:t>
+      </w:r>
+      <w:proofErr w:type="spellStart"/>
+      <w:r>
+        <w:t>middle_name</w:t>
+      </w:r>
+      <w:proofErr w:type="spellEnd"/>
+      <w:r>
+        <w:t>'),</w:t>
+      </w:r>
+    </w:p>
+    <w:p>
+      <w:r>
+        <w:t xml:space="preserve">            '{</w:t>
+      </w:r>
+      <w:proofErr w:type="spellStart"/>
+      <w:r>
+        <w:t>birth_date</w:t>
+      </w:r>
+      <w:proofErr w:type="spellEnd"/>
+      <w:r>
+        <w:t>}' : ('</w:t>
+      </w:r>
+      <w:proofErr w:type="spellStart"/>
+      <w:r>
+        <w:t>basic_information</w:t>
+      </w:r>
+      <w:proofErr w:type="spellEnd"/>
+      <w:r>
+        <w:t>', '</w:t>
+      </w:r>
+      <w:proofErr w:type="spellStart"/>
+      <w:r>
+        <w:t>birth_date</w:t>
+      </w:r>
+      <w:proofErr w:type="spellEnd"/>
+      <w:r>
+        <w:t>'),</w:t>
+      </w:r>
+    </w:p>
+    <w:p>
+      <w:r>
+        <w:tab/>
+        <w:t>{</w:t>
+      </w:r>
+      <w:proofErr w:type="spellStart"/>
+      <w:r>
+        <w:t>year@birth_date</w:t>
+      </w:r>
+      <w:proofErr w:type="spellEnd"/>
+      <w:r>
+        <w:t>}</w:t>
+      </w:r>
+    </w:p>
+    <w:p>
+      <w:pPr>
         <w:rPr>
           <w:lang w:val="en-US"/>
         </w:rPr>
-        <w:t>.1</w:t>
-      </w:r>
-      <w:r>
-        <w:t>}' : ('certificates_change_name', 'serial'),</w:t>
-      </w:r>
-    </w:p>
-    <w:p>
-      <w:r>
-        <w:t xml:space="preserve">            '{changename_number</w:t>
-      </w:r>
-      <w:r>
-        <w:t>.1</w:t>
-      </w:r>
-      <w:r>
-        <w:t>}' : ('certificates_change_name', 'number'),</w:t>
-      </w:r>
-    </w:p>
-    <w:p>
-      <w:r>
-        <w:t xml:space="preserve">            '{changename_issuer</w:t>
-      </w:r>
-      <w:r>
-        <w:t>.1</w:t>
-      </w:r>
-      <w:r>
-        <w:t>}' : ('certificates_change_name', 'issuer'),</w:t>
-      </w:r>
-    </w:p>
-    <w:p>
-      <w:r>
-        <w:t xml:space="preserve">            '{changename_issue_date</w:t>
-      </w:r>
-      <w:r>
-        <w:t>.1</w:t>
-      </w:r>
-      <w:r>
-        <w:t>}' : ('certificates_change_name', 'issue_date'),</w:t>
-      </w:r>
-    </w:p>
-    <w:p>
-      <w:r>
-        <w:t xml:space="preserve">            '{changename_changing</w:t>
-      </w:r>
-      <w:r>
-        <w:t>.1</w:t>
-      </w:r>
-      <w:r>
-        <w:t>}' : ('certificates_change_name', 'changing'),</w:t>
-      </w:r>
-    </w:p>
-    <w:p>
-      <w:r>
-        <w:t xml:space="preserve">            '{mobile_phone_1}' : ('communications', 'mobile_phone_1'),</w:t>
-      </w:r>
-    </w:p>
-    <w:p>
-      <w:r>
-        <w:t xml:space="preserve">            '{mobile_phone_2}' : ('communications', 'mobile_phone_2'),</w:t>
-      </w:r>
-    </w:p>
-    <w:p>
-      <w:r>
-        <w:t xml:space="preserve">            '{home_phone}' : ('communications', 'home_phone'),</w:t>
-      </w:r>
-    </w:p>
-    <w:p>
-      <w:r>
-        <w:t xml:space="preserve">            '{email}' : ('communications', 'email'),</w:t>
-      </w:r>
-    </w:p>
-    <w:p>
-      <w:r>
-        <w:t xml:space="preserve">            '{</w:t>
-      </w:r>
-      <w:r>
-        <w:t>passport_</w:t>
-      </w:r>
-      <w:r>
-        <w:t>serial}' : ('passports', 'serial'),</w:t>
-      </w:r>
-    </w:p>
-    <w:p>
-      <w:r>
-        <w:t xml:space="preserve">            '{</w:t>
-      </w:r>
-      <w:r>
-        <w:t xml:space="preserve"> </w:t>
-      </w:r>
-      <w:r>
-        <w:t>passport_</w:t>
-      </w:r>
-      <w:r>
-        <w:t>number}' : ('passports', 'number'),</w:t>
-      </w:r>
-    </w:p>
-    <w:p>
-      <w:r>
-        <w:t xml:space="preserve">            '{</w:t>
-      </w:r>
-      <w:r>
-        <w:t>passport_</w:t>
-      </w:r>
-      <w:r>
-        <w:t>issuer}' : ('passports', 'issuer'),</w:t>
-      </w:r>
-    </w:p>
-    <w:p>
-      <w:r>
-        <w:t xml:space="preserve">            '{</w:t>
-      </w:r>
+      </w:pPr>
+      <w:r>
+        <w:tab/>
+      </w:r>
+      <w:r>
+        <w:rPr>
+          <w:lang w:val="en-US"/>
+        </w:rPr>
+        <w:t>{</w:t>
+      </w:r>
+      <w:proofErr w:type="gramStart"/>
+      <w:r>
+        <w:rPr>
+          <w:lang w:val="en-US"/>
+        </w:rPr>
+        <w:t>year</w:t>
+      </w:r>
+      <w:proofErr w:type="gramEnd"/>
+      <w:r>
+        <w:rPr>
+          <w:lang w:val="en-US"/>
+        </w:rPr>
+        <w:t>_last2@birth_date}</w:t>
+      </w:r>
+    </w:p>
+    <w:p>
+      <w:pPr>
+        <w:rPr>
+          <w:lang w:val="en-US"/>
+        </w:rPr>
+      </w:pPr>
+    </w:p>
+    <w:p>
+      <w:pPr>
+        <w:rPr>
+          <w:lang w:val="en-US"/>
+        </w:rPr>
+      </w:pPr>
+      <w:r>
+        <w:rPr>
+          <w:lang w:val="en-US"/>
+        </w:rPr>
+        <w:t xml:space="preserve">            '</w:t>
+      </w:r>
+      <w:r>
+        <w:rPr>
+          <w:lang w:val="en-US"/>
+        </w:rPr>
+        <w:t>{</w:t>
+      </w:r>
+      <w:proofErr w:type="spellStart"/>
+      <w:proofErr w:type="gramStart"/>
+      <w:r>
+        <w:rPr>
+          <w:lang w:val="en-US"/>
+        </w:rPr>
+        <w:t>personal</w:t>
+      </w:r>
+      <w:proofErr w:type="gramEnd"/>
+      <w:r>
+        <w:rPr>
+          <w:lang w:val="en-US"/>
+        </w:rPr>
+        <w:t>_number</w:t>
+      </w:r>
+      <w:proofErr w:type="spellEnd"/>
+      <w:r>
+        <w:rPr>
+          <w:lang w:val="en-US"/>
+        </w:rPr>
+        <w:t>}</w:t>
+      </w:r>
+      <w:r>
+        <w:rPr>
+          <w:lang w:val="en-US"/>
+        </w:rPr>
+        <w:t>' : ('</w:t>
+      </w:r>
+      <w:proofErr w:type="spellStart"/>
+      <w:r>
+        <w:rPr>
+          <w:lang w:val="en-US"/>
+        </w:rPr>
+        <w:t>spec_data</w:t>
+      </w:r>
+      <w:proofErr w:type="spellEnd"/>
+      <w:r>
+        <w:rPr>
+          <w:lang w:val="en-US"/>
+        </w:rPr>
+        <w:t>', '</w:t>
+      </w:r>
+      <w:proofErr w:type="spellStart"/>
+      <w:r>
+        <w:rPr>
+          <w:lang w:val="en-US"/>
+        </w:rPr>
+        <w:t>personal_number</w:t>
+      </w:r>
+      <w:proofErr w:type="spellEnd"/>
+      <w:r>
+        <w:rPr>
+          <w:lang w:val="en-US"/>
+        </w:rPr>
+        <w:t>'),</w:t>
+      </w:r>
+    </w:p>
+    <w:p>
+      <w:pPr>
+        <w:rPr>
+          <w:lang w:val="en-US"/>
+        </w:rPr>
+      </w:pPr>
+      <w:r>
+        <w:rPr>
+          <w:lang w:val="en-US"/>
+        </w:rPr>
+        <w:t xml:space="preserve">            '</w:t>
+      </w:r>
+      <w:r>
+        <w:rPr>
+          <w:lang w:val="en-US"/>
+        </w:rPr>
+        <w:t>{</w:t>
+      </w:r>
+      <w:proofErr w:type="spellStart"/>
+      <w:proofErr w:type="gramStart"/>
+      <w:r>
+        <w:rPr>
+          <w:lang w:val="en-US"/>
+        </w:rPr>
+        <w:t>voin</w:t>
+      </w:r>
+      <w:proofErr w:type="gramEnd"/>
+      <w:r>
+        <w:rPr>
+          <w:lang w:val="en-US"/>
+        </w:rPr>
+        <w:t>_chast</w:t>
+      </w:r>
+      <w:proofErr w:type="spellEnd"/>
+      <w:r>
+        <w:rPr>
+          <w:lang w:val="en-US"/>
+        </w:rPr>
+        <w:t>}</w:t>
+      </w:r>
+      <w:r>
+        <w:rPr>
+          <w:lang w:val="en-US"/>
+        </w:rPr>
+        <w:t>' : ('</w:t>
+      </w:r>
+      <w:proofErr w:type="spellStart"/>
+      <w:r>
+        <w:rPr>
+          <w:lang w:val="en-US"/>
+        </w:rPr>
+        <w:t>spec_data</w:t>
+      </w:r>
+      <w:proofErr w:type="spellEnd"/>
+      <w:r>
+        <w:rPr>
+          <w:lang w:val="en-US"/>
+        </w:rPr>
+        <w:t>', '</w:t>
+      </w:r>
+      <w:proofErr w:type="spellStart"/>
+      <w:r>
+        <w:rPr>
+          <w:lang w:val="en-US"/>
+        </w:rPr>
+        <w:t>military_department</w:t>
+      </w:r>
+      <w:proofErr w:type="spellEnd"/>
+      <w:r>
+        <w:rPr>
+          <w:lang w:val="en-US"/>
+        </w:rPr>
+        <w:t>'),</w:t>
+      </w:r>
+    </w:p>
+    <w:p>
+      <w:pPr>
+        <w:rPr>
+          <w:lang w:val="en-US"/>
+        </w:rPr>
+      </w:pPr>
+      <w:r>
+        <w:rPr>
+          <w:lang w:val="en-US"/>
+        </w:rPr>
+        <w:t xml:space="preserve">            '</w:t>
+      </w:r>
+      <w:r>
+        <w:rPr>
+          <w:lang w:val="en-US"/>
+        </w:rPr>
+        <w:t>{</w:t>
+      </w:r>
+      <w:proofErr w:type="spellStart"/>
+      <w:proofErr w:type="gramStart"/>
+      <w:r>
+        <w:rPr>
+          <w:lang w:val="en-US"/>
+        </w:rPr>
+        <w:t>prisyaga</w:t>
+      </w:r>
+      <w:proofErr w:type="gramEnd"/>
+      <w:r>
+        <w:rPr>
+          <w:lang w:val="en-US"/>
+        </w:rPr>
+        <w:t>_date</w:t>
+      </w:r>
+      <w:proofErr w:type="spellEnd"/>
+      <w:r>
+        <w:rPr>
+          <w:lang w:val="en-US"/>
+        </w:rPr>
+        <w:t>}</w:t>
+      </w:r>
+      <w:r>
+        <w:rPr>
+          <w:lang w:val="en-US"/>
+        </w:rPr>
+        <w:t>' : ('</w:t>
+      </w:r>
+      <w:proofErr w:type="spellStart"/>
+      <w:r>
+        <w:rPr>
+          <w:lang w:val="en-US"/>
+        </w:rPr>
+        <w:t>spec_data</w:t>
+      </w:r>
+      <w:proofErr w:type="spellEnd"/>
+      <w:r>
+        <w:rPr>
+          <w:lang w:val="en-US"/>
+        </w:rPr>
+        <w:t>', '</w:t>
+      </w:r>
+      <w:proofErr w:type="spellStart"/>
+      <w:r>
+        <w:rPr>
+          <w:lang w:val="en-US"/>
+        </w:rPr>
+        <w:t>oath_date</w:t>
+      </w:r>
+      <w:proofErr w:type="spellEnd"/>
+      <w:r>
+        <w:rPr>
+          <w:lang w:val="en-US"/>
+        </w:rPr>
+        <w:t>')</w:t>
+      </w:r>
+    </w:p>
+    <w:p>
+      <w:pPr>
+        <w:ind w:firstLine="720"/>
+        <w:rPr>
+          <w:rFonts w:ascii="Cambria" w:eastAsia="Times New Roman" w:hAnsi="Cambria" w:cs="Times New Roman"/>
+          <w:color w:val="000000"/>
+        </w:rPr>
+      </w:pPr>
+      <w:r>
+        <w:rPr>
+          <w:rFonts w:ascii="Cambria" w:eastAsia="Times New Roman" w:hAnsi="Cambria" w:cs="Times New Roman"/>
+          <w:color w:val="000000"/>
+        </w:rPr>
+        <w:t>{</w:t>
+      </w:r>
+      <w:proofErr w:type="spellStart"/>
+      <w:r>
+        <w:rPr>
+          <w:rFonts w:ascii="Cambria" w:eastAsia="Times New Roman" w:hAnsi="Cambria" w:cs="Times New Roman"/>
+          <w:color w:val="000000"/>
+        </w:rPr>
+        <w:t>chislo@prisyaga_date</w:t>
+      </w:r>
+      <w:proofErr w:type="spellEnd"/>
+      <w:r>
+        <w:rPr>
+          <w:rFonts w:ascii="Cambria" w:eastAsia="Times New Roman" w:hAnsi="Cambria" w:cs="Times New Roman"/>
+          <w:color w:val="000000"/>
+        </w:rPr>
+        <w:t>}</w:t>
+      </w:r>
+    </w:p>
+    <w:p>
+      <w:pPr>
+        <w:ind w:firstLine="720"/>
+        <w:rPr>
+          <w:rFonts w:ascii="Cambria" w:eastAsia="Times New Roman" w:hAnsi="Cambria" w:cs="Times New Roman"/>
+          <w:color w:val="000000"/>
+        </w:rPr>
+      </w:pPr>
+      <w:r>
+        <w:rPr>
+          <w:rFonts w:ascii="Cambria" w:eastAsia="Times New Roman" w:hAnsi="Cambria" w:cs="Times New Roman"/>
+          <w:color w:val="000000"/>
+        </w:rPr>
+        <w:t>{</w:t>
+      </w:r>
+      <w:proofErr w:type="spellStart"/>
+      <w:r>
+        <w:rPr>
+          <w:rFonts w:ascii="Cambria" w:eastAsia="Times New Roman" w:hAnsi="Cambria" w:cs="Times New Roman"/>
+          <w:color w:val="000000"/>
+        </w:rPr>
+        <w:t>month@prisyaga_date</w:t>
+      </w:r>
+      <w:proofErr w:type="spellEnd"/>
+      <w:r>
+        <w:rPr>
+          <w:rFonts w:ascii="Cambria" w:eastAsia="Times New Roman" w:hAnsi="Cambria" w:cs="Times New Roman"/>
+          <w:color w:val="000000"/>
+        </w:rPr>
+        <w:t>}</w:t>
+      </w:r>
+    </w:p>
+    <w:p>
+      <w:pPr>
+        <w:ind w:firstLine="720"/>
+        <w:rPr>
+          <w:lang w:val="en-US"/>
+        </w:rPr>
+      </w:pPr>
+      <w:r>
+        <w:rPr>
+          <w:rFonts w:ascii="Cambria" w:eastAsia="Times New Roman" w:hAnsi="Cambria" w:cs="Times New Roman"/>
+          <w:color w:val="000000"/>
+        </w:rPr>
+        <w:t>{</w:t>
+      </w:r>
+      <w:proofErr w:type="spellStart"/>
+      <w:r>
+        <w:rPr>
+          <w:rFonts w:ascii="Cambria" w:eastAsia="Times New Roman" w:hAnsi="Cambria" w:cs="Times New Roman"/>
+          <w:color w:val="000000"/>
+        </w:rPr>
+        <w:t>year@prisyaga_date</w:t>
+      </w:r>
+      <w:proofErr w:type="spellEnd"/>
+      <w:r>
+        <w:rPr>
+          <w:rFonts w:ascii="Cambria" w:eastAsia="Times New Roman" w:hAnsi="Cambria" w:cs="Times New Roman"/>
+          <w:color w:val="000000"/>
+        </w:rPr>
+        <w:t>}</w:t>
+      </w:r>
+    </w:p>
+    <w:p>
+      <w:pPr>
+        <w:rPr>
+          <w:lang w:val="en-US"/>
+        </w:rPr>
+      </w:pPr>
       <w:bookmarkStart w:id="0" w:name="_GoBack"/>
       <w:bookmarkEnd w:id="0"/>
+    </w:p>
+    <w:p>
+      <w:r>
+        <w:t xml:space="preserve">            '{</w:t>
+      </w:r>
+      <w:proofErr w:type="spellStart"/>
+      <w:r>
+        <w:t>birth_place</w:t>
+      </w:r>
+      <w:proofErr w:type="spellEnd"/>
+      <w:r>
+        <w:t>}' : ('</w:t>
+      </w:r>
+      <w:proofErr w:type="spellStart"/>
+      <w:r>
+        <w:t>basic_information</w:t>
+      </w:r>
+      <w:proofErr w:type="spellEnd"/>
+      <w:r>
+        <w:t>', '</w:t>
+      </w:r>
+      <w:proofErr w:type="spellStart"/>
+      <w:r>
+        <w:t>birth_place</w:t>
+      </w:r>
+      <w:proofErr w:type="spellEnd"/>
+      <w:r>
+        <w:t>'),</w:t>
+      </w:r>
+    </w:p>
+    <w:p>
+      <w:r>
+        <w:t xml:space="preserve">            '{</w:t>
+      </w:r>
+      <w:proofErr w:type="spellStart"/>
+      <w:r>
+        <w:t>nationality</w:t>
+      </w:r>
+      <w:proofErr w:type="spellEnd"/>
+      <w:r>
+        <w:t>}' : ('</w:t>
+      </w:r>
+      <w:proofErr w:type="spellStart"/>
+      <w:r>
+        <w:t>basic_information</w:t>
+      </w:r>
+      <w:proofErr w:type="spellEnd"/>
+      <w:r>
+        <w:t>', '</w:t>
+      </w:r>
+      <w:proofErr w:type="spellStart"/>
+      <w:r>
+        <w:t>nationality</w:t>
+      </w:r>
+      <w:proofErr w:type="spellEnd"/>
+      <w:r>
+        <w:t>'),</w:t>
+      </w:r>
+    </w:p>
+    <w:p>
+      <w:r>
+        <w:t xml:space="preserve">            '{</w:t>
+      </w:r>
+      <w:proofErr w:type="spellStart"/>
+      <w:r>
+        <w:t>family_status</w:t>
+      </w:r>
+      <w:proofErr w:type="spellEnd"/>
+      <w:r>
+        <w:t>}' : ('</w:t>
+      </w:r>
+      <w:proofErr w:type="spellStart"/>
+      <w:r>
+        <w:t>basic_information</w:t>
+      </w:r>
+      <w:proofErr w:type="spellEnd"/>
+      <w:r>
+        <w:t>', '</w:t>
+      </w:r>
+      <w:proofErr w:type="spellStart"/>
+      <w:r>
+        <w:t>family_status</w:t>
+      </w:r>
+      <w:proofErr w:type="spellEnd"/>
+      <w:r>
+        <w:t>'),</w:t>
+      </w:r>
+    </w:p>
+    <w:p>
+      <w:r>
+        <w:t xml:space="preserve">            '{</w:t>
+      </w:r>
+      <w:proofErr w:type="spellStart"/>
+      <w:r>
+        <w:t>citizenship</w:t>
+      </w:r>
+      <w:proofErr w:type="spellEnd"/>
+      <w:r>
+        <w:t>}' : ('</w:t>
+      </w:r>
+      <w:proofErr w:type="spellStart"/>
+      <w:r>
+        <w:t>basic_information</w:t>
+      </w:r>
+      <w:proofErr w:type="spellEnd"/>
+      <w:r>
+        <w:t>', '</w:t>
+      </w:r>
+      <w:proofErr w:type="spellStart"/>
+      <w:r>
+        <w:t>citizenship</w:t>
+      </w:r>
+      <w:proofErr w:type="spellEnd"/>
+      <w:r>
+        <w:t>'),</w:t>
+      </w:r>
+    </w:p>
+    <w:p>
+      <w:r>
+        <w:t xml:space="preserve">            '{</w:t>
+      </w:r>
+      <w:proofErr w:type="spellStart"/>
+      <w:r>
+        <w:t>second_citizenship</w:t>
+      </w:r>
+      <w:proofErr w:type="spellEnd"/>
+      <w:r>
+        <w:t>}' : ('</w:t>
+      </w:r>
+      <w:proofErr w:type="spellStart"/>
+      <w:r>
+        <w:t>basic_information</w:t>
+      </w:r>
+      <w:proofErr w:type="spellEnd"/>
+      <w:r>
+        <w:t>', '</w:t>
+      </w:r>
+      <w:proofErr w:type="spellStart"/>
+      <w:r>
+        <w:t>second_citizenship</w:t>
+      </w:r>
+      <w:proofErr w:type="spellEnd"/>
+      <w:r>
+        <w:t>'),</w:t>
+      </w:r>
+    </w:p>
+    <w:p>
+      <w:r>
+        <w:t xml:space="preserve">            '{</w:t>
+      </w:r>
+      <w:proofErr w:type="spellStart"/>
+      <w:r>
+        <w:t>inn</w:t>
+      </w:r>
+      <w:proofErr w:type="spellEnd"/>
+      <w:r>
+        <w:t>}' : ('</w:t>
+      </w:r>
+      <w:proofErr w:type="spellStart"/>
+      <w:r>
+        <w:t>basic_information</w:t>
+      </w:r>
+      <w:proofErr w:type="spellEnd"/>
+      <w:r>
+        <w:t>', '</w:t>
+      </w:r>
+      <w:proofErr w:type="spellStart"/>
+      <w:r>
+        <w:t>tin</w:t>
+      </w:r>
+      <w:proofErr w:type="spellEnd"/>
+      <w:r>
+        <w:t>'),</w:t>
+      </w:r>
+    </w:p>
+    <w:p>
+      <w:r>
+        <w:t xml:space="preserve">            '{</w:t>
+      </w:r>
+      <w:proofErr w:type="spellStart"/>
+      <w:r>
+        <w:t>insurance_certificate</w:t>
+      </w:r>
+      <w:proofErr w:type="spellEnd"/>
+      <w:r>
+        <w:t>}' : ('</w:t>
+      </w:r>
+      <w:proofErr w:type="spellStart"/>
+      <w:r>
+        <w:t>basic_information</w:t>
+      </w:r>
+      <w:proofErr w:type="spellEnd"/>
+      <w:r>
+        <w:t>', '</w:t>
+      </w:r>
+      <w:proofErr w:type="spellStart"/>
+      <w:r>
+        <w:t>insurance_certificate</w:t>
+      </w:r>
+      <w:proofErr w:type="spellEnd"/>
+      <w:r>
+        <w:t>'),</w:t>
+      </w:r>
+    </w:p>
+    <w:p>
+      <w:r>
+        <w:t xml:space="preserve">            '{</w:t>
+      </w:r>
+      <w:proofErr w:type="spellStart"/>
+      <w:r>
+        <w:t>changename_serial</w:t>
+      </w:r>
+      <w:proofErr w:type="spellEnd"/>
+      <w:r>
+        <w:rPr>
+          <w:lang w:val="en-US"/>
+        </w:rPr>
+        <w:t>.1</w:t>
+      </w:r>
+      <w:r>
+        <w:t>}' : ('</w:t>
+      </w:r>
+      <w:proofErr w:type="spellStart"/>
+      <w:r>
+        <w:t>certificates_change_name</w:t>
+      </w:r>
+      <w:proofErr w:type="spellEnd"/>
+      <w:r>
+        <w:t>', '</w:t>
+      </w:r>
+      <w:proofErr w:type="spellStart"/>
+      <w:r>
+        <w:t>serial</w:t>
+      </w:r>
+      <w:proofErr w:type="spellEnd"/>
+      <w:r>
+        <w:t>'),</w:t>
+      </w:r>
+    </w:p>
+    <w:p>
+      <w:r>
+        <w:t xml:space="preserve">            '{changename_number</w:t>
+      </w:r>
+      <w:r>
+        <w:t>.1</w:t>
+      </w:r>
+      <w:r>
+        <w:t>}' : ('</w:t>
+      </w:r>
+      <w:proofErr w:type="spellStart"/>
+      <w:r>
+        <w:t>certificates_change_name</w:t>
+      </w:r>
+      <w:proofErr w:type="spellEnd"/>
+      <w:r>
+        <w:t>', '</w:t>
+      </w:r>
+      <w:proofErr w:type="spellStart"/>
+      <w:r>
+        <w:t>number</w:t>
+      </w:r>
+      <w:proofErr w:type="spellEnd"/>
+      <w:r>
+        <w:t>'),</w:t>
+      </w:r>
+    </w:p>
+    <w:p>
+      <w:r>
+        <w:t xml:space="preserve">            '{changename_issuer</w:t>
+      </w:r>
+      <w:r>
+        <w:t>.1</w:t>
+      </w:r>
+      <w:r>
+        <w:t>}' : ('</w:t>
+      </w:r>
+      <w:proofErr w:type="spellStart"/>
+      <w:r>
+        <w:t>certificates_change_name</w:t>
+      </w:r>
+      <w:proofErr w:type="spellEnd"/>
+      <w:r>
+        <w:t>', '</w:t>
+      </w:r>
+      <w:proofErr w:type="spellStart"/>
+      <w:r>
+        <w:t>issuer</w:t>
+      </w:r>
+      <w:proofErr w:type="spellEnd"/>
+      <w:r>
+        <w:t>'),</w:t>
+      </w:r>
+    </w:p>
+    <w:p>
+      <w:r>
+        <w:t xml:space="preserve">            '{changename_issue_date</w:t>
+      </w:r>
+      <w:r>
+        <w:t>.1</w:t>
+      </w:r>
+      <w:r>
+        <w:t>}' : ('</w:t>
+      </w:r>
+      <w:proofErr w:type="spellStart"/>
+      <w:r>
+        <w:t>certificates_change_name</w:t>
+      </w:r>
+      <w:proofErr w:type="spellEnd"/>
+      <w:r>
+        <w:t>', '</w:t>
+      </w:r>
+      <w:proofErr w:type="spellStart"/>
+      <w:r>
+        <w:t>issue_date</w:t>
+      </w:r>
+      <w:proofErr w:type="spellEnd"/>
+      <w:r>
+        <w:t>'),</w:t>
+      </w:r>
+    </w:p>
+    <w:p>
+      <w:r>
+        <w:t xml:space="preserve">            '{changename_changing</w:t>
+      </w:r>
+      <w:r>
+        <w:t>.1</w:t>
+      </w:r>
+      <w:r>
+        <w:t>}' : ('</w:t>
+      </w:r>
+      <w:proofErr w:type="spellStart"/>
+      <w:r>
+        <w:t>certificates_change_name</w:t>
+      </w:r>
+      <w:proofErr w:type="spellEnd"/>
+      <w:r>
+        <w:t>', '</w:t>
+      </w:r>
+      <w:proofErr w:type="spellStart"/>
+      <w:r>
+        <w:t>changing</w:t>
+      </w:r>
+      <w:proofErr w:type="spellEnd"/>
+      <w:r>
+        <w:t>'),</w:t>
+      </w:r>
+    </w:p>
+    <w:p>
+      <w:r>
+        <w:t xml:space="preserve">            '{mobile_phone_1}' : ('</w:t>
+      </w:r>
+      <w:proofErr w:type="spellStart"/>
+      <w:r>
+        <w:t>communications</w:t>
+      </w:r>
+      <w:proofErr w:type="spellEnd"/>
+      <w:r>
+        <w:t>', 'mobile_phone_1'),</w:t>
+      </w:r>
+    </w:p>
+    <w:p>
+      <w:r>
+        <w:t xml:space="preserve">            '{mobile_phone_2}' : ('</w:t>
+      </w:r>
+      <w:proofErr w:type="spellStart"/>
+      <w:r>
+        <w:t>communications</w:t>
+      </w:r>
+      <w:proofErr w:type="spellEnd"/>
+      <w:r>
+        <w:t>', 'mobile_phone_2'),</w:t>
+      </w:r>
+    </w:p>
+    <w:p>
+      <w:r>
+        <w:t xml:space="preserve">            '{</w:t>
+      </w:r>
+      <w:proofErr w:type="spellStart"/>
+      <w:r>
+        <w:t>home_phone</w:t>
+      </w:r>
+      <w:proofErr w:type="spellEnd"/>
+      <w:r>
+        <w:t>}' : ('</w:t>
+      </w:r>
+      <w:proofErr w:type="spellStart"/>
+      <w:r>
+        <w:t>communications</w:t>
+      </w:r>
+      <w:proofErr w:type="spellEnd"/>
+      <w:r>
+        <w:t>', '</w:t>
+      </w:r>
+      <w:proofErr w:type="spellStart"/>
+      <w:r>
+        <w:t>home_phone</w:t>
+      </w:r>
+      <w:proofErr w:type="spellEnd"/>
+      <w:r>
+        <w:t>'),</w:t>
+      </w:r>
+    </w:p>
+    <w:p>
+      <w:r>
+        <w:t xml:space="preserve">            '{</w:t>
+      </w:r>
+      <w:proofErr w:type="spellStart"/>
+      <w:r>
+        <w:t>email</w:t>
+      </w:r>
+      <w:proofErr w:type="spellEnd"/>
+      <w:r>
+        <w:t>}' : ('</w:t>
+      </w:r>
+      <w:proofErr w:type="spellStart"/>
+      <w:r>
+        <w:t>communications</w:t>
+      </w:r>
+      <w:proofErr w:type="spellEnd"/>
+      <w:r>
+        <w:t>', '</w:t>
+      </w:r>
+      <w:proofErr w:type="spellStart"/>
+      <w:r>
+        <w:t>email</w:t>
+      </w:r>
+      <w:proofErr w:type="spellEnd"/>
+      <w:r>
+        <w:t>'),</w:t>
+      </w:r>
+    </w:p>
+    <w:p>
+      <w:r>
+        <w:t xml:space="preserve">            '{</w:t>
+      </w:r>
+      <w:proofErr w:type="spellStart"/>
       <w:r>
         <w:t>passport_</w:t>
       </w:r>
       <w:r>
-        <w:t>issue_date}' : ('passports', 'issue_date'),</w:t>
-      </w:r>
-    </w:p>
-    <w:p>
-      <w:r>
-        <w:t xml:space="preserve">            '{</w:t>
-      </w:r>
+        <w:t>serial</w:t>
+      </w:r>
+      <w:proofErr w:type="spellEnd"/>
+      <w:r>
+        <w:t>}' : ('</w:t>
+      </w:r>
+      <w:proofErr w:type="spellStart"/>
+      <w:r>
+        <w:t>passports</w:t>
+      </w:r>
+      <w:proofErr w:type="spellEnd"/>
+      <w:r>
+        <w:t>', '</w:t>
+      </w:r>
+      <w:proofErr w:type="spellStart"/>
+      <w:r>
+        <w:t>serial</w:t>
+      </w:r>
+      <w:proofErr w:type="spellEnd"/>
+      <w:r>
+        <w:t>'),</w:t>
+      </w:r>
+    </w:p>
+    <w:p>
+      <w:r>
+        <w:t xml:space="preserve">            '{</w:t>
+      </w:r>
+      <w:r>
+        <w:t xml:space="preserve"> </w:t>
+      </w:r>
+      <w:proofErr w:type="spellStart"/>
       <w:r>
         <w:t>passport_</w:t>
       </w:r>
       <w:r>
-        <w:t>code}' : ('passports', 'code'),</w:t>
-      </w:r>
-    </w:p>
-    <w:p>
-      <w:r>
-        <w:t xml:space="preserve">            '{</w:t>
-      </w:r>
+        <w:t>number</w:t>
+      </w:r>
+      <w:proofErr w:type="spellEnd"/>
+      <w:r>
+        <w:t>}' : ('</w:t>
+      </w:r>
+      <w:proofErr w:type="spellStart"/>
+      <w:r>
+        <w:t>passports</w:t>
+      </w:r>
+      <w:proofErr w:type="spellEnd"/>
+      <w:r>
+        <w:t>', '</w:t>
+      </w:r>
+      <w:proofErr w:type="spellStart"/>
+      <w:r>
+        <w:t>number</w:t>
+      </w:r>
+      <w:proofErr w:type="spellEnd"/>
+      <w:r>
+        <w:t>'),</w:t>
+      </w:r>
+    </w:p>
+    <w:p>
+      <w:r>
+        <w:t xml:space="preserve">            '{</w:t>
+      </w:r>
+      <w:proofErr w:type="spellStart"/>
       <w:r>
         <w:t>passport_</w:t>
       </w:r>
       <w:r>
-        <w:t>registration_index}' : ('passports', 'registration_index'),</w:t>
-      </w:r>
-    </w:p>
-    <w:p>
-      <w:r>
-        <w:t xml:space="preserve">            '{</w:t>
-      </w:r>
+        <w:t>issuer</w:t>
+      </w:r>
+      <w:proofErr w:type="spellEnd"/>
+      <w:r>
+        <w:t>}' : ('</w:t>
+      </w:r>
+      <w:proofErr w:type="spellStart"/>
+      <w:r>
+        <w:t>passports</w:t>
+      </w:r>
+      <w:proofErr w:type="spellEnd"/>
+      <w:r>
+        <w:t>', '</w:t>
+      </w:r>
+      <w:proofErr w:type="spellStart"/>
+      <w:r>
+        <w:t>issuer</w:t>
+      </w:r>
+      <w:proofErr w:type="spellEnd"/>
+      <w:r>
+        <w:t>'),</w:t>
+      </w:r>
+    </w:p>
+    <w:p>
+      <w:r>
+        <w:t xml:space="preserve">            '{</w:t>
+      </w:r>
+      <w:proofErr w:type="spellStart"/>
       <w:r>
         <w:t>passport_</w:t>
       </w:r>
       <w:r>
-        <w:t>registration_address}' : ('passports', 'registration_address'),</w:t>
-      </w:r>
-    </w:p>
-    <w:p>
-      <w:r>
-        <w:t xml:space="preserve">            '{</w:t>
-      </w:r>
+        <w:t>issue_date</w:t>
+      </w:r>
+      <w:proofErr w:type="spellEnd"/>
+      <w:r>
+        <w:t>}' : ('</w:t>
+      </w:r>
+      <w:proofErr w:type="spellStart"/>
+      <w:r>
+        <w:t>passports</w:t>
+      </w:r>
+      <w:proofErr w:type="spellEnd"/>
+      <w:r>
+        <w:t>', '</w:t>
+      </w:r>
+      <w:proofErr w:type="spellStart"/>
+      <w:r>
+        <w:t>issue_date</w:t>
+      </w:r>
+      <w:proofErr w:type="spellEnd"/>
+      <w:r>
+        <w:t>'),</w:t>
+      </w:r>
+    </w:p>
+    <w:p>
+      <w:r>
+        <w:t xml:space="preserve">            '{</w:t>
+      </w:r>
+      <w:proofErr w:type="spellStart"/>
       <w:r>
         <w:t>passport_</w:t>
       </w:r>
       <w:r>
-        <w:t>fact_index}' : ('passports', 'fact_index'),</w:t>
-      </w:r>
-    </w:p>
-    <w:p>
-      <w:r>
-        <w:t xml:space="preserve">            '{</w:t>
-      </w:r>
+        <w:t>code</w:t>
+      </w:r>
+      <w:proofErr w:type="spellEnd"/>
+      <w:r>
+        <w:t>}' : ('</w:t>
+      </w:r>
+      <w:proofErr w:type="spellStart"/>
+      <w:r>
+        <w:t>passports</w:t>
+      </w:r>
+      <w:proofErr w:type="spellEnd"/>
+      <w:r>
+        <w:t>', '</w:t>
+      </w:r>
+      <w:proofErr w:type="spellStart"/>
+      <w:r>
+        <w:t>code</w:t>
+      </w:r>
+      <w:proofErr w:type="spellEnd"/>
+      <w:r>
+        <w:t>'),</w:t>
+      </w:r>
+    </w:p>
+    <w:p>
+      <w:r>
+        <w:t xml:space="preserve">            '{</w:t>
+      </w:r>
+      <w:proofErr w:type="spellStart"/>
       <w:r>
         <w:t>passport_</w:t>
       </w:r>
       <w:r>
-        <w:t>fact_address}' : ('passports', 'fact_address'),</w:t>
-      </w:r>
-    </w:p>
-    <w:p>
-      <w:r>
-        <w:t xml:space="preserve">            '{internation_serial}' : ('international_passports', 'serial'),</w:t>
-      </w:r>
-    </w:p>
-    <w:p>
-      <w:r>
-        <w:t xml:space="preserve">            '{international_number}' : ('international_passports', 'number'),</w:t>
-      </w:r>
-    </w:p>
-    <w:p>
-      <w:r>
-        <w:t xml:space="preserve">            '{international_issuer}' : ('international_passports', 'issuer'),</w:t>
-      </w:r>
-    </w:p>
-    <w:p>
-      <w:r>
-        <w:t xml:space="preserve">            '{international_issue_date}' : ('international_passports', 'issue_date'),</w:t>
-      </w:r>
-    </w:p>
-    <w:p>
-      <w:r>
-        <w:t xml:space="preserve">            '{international_validity}' : ('international_passports', 'international_validity'),</w:t>
-      </w:r>
-    </w:p>
-    <w:p>
-      <w:r>
-        <w:t xml:space="preserve">            '{registration_serial}' : ('registration_certificates', 'serial'),</w:t>
-      </w:r>
-    </w:p>
-    <w:p>
-      <w:r>
-        <w:t xml:space="preserve">            '{registration_number}' : ('registration_certificates', 'number'),</w:t>
-      </w:r>
-    </w:p>
-    <w:p>
-      <w:r>
-        <w:t xml:space="preserve">            '{registration_issuer}' : ('registration_certificates', 'issuer'),</w:t>
-      </w:r>
-    </w:p>
-    <w:p>
-      <w:r>
-        <w:t xml:space="preserve">            '{registration_date_issue}' : ('registration_certificates', 'date_issue'),</w:t>
-      </w:r>
-    </w:p>
-    <w:p>
-      <w:r>
-        <w:t xml:space="preserve">            '{registration_military_department}' : ('registration_certificates', 'military_department'),</w:t>
-      </w:r>
-    </w:p>
-    <w:p>
-      <w:r>
-        <w:t xml:space="preserve">            '{registration_shelf_category}' : ('registration_certificates', 'shelf_category'),</w:t>
-      </w:r>
-    </w:p>
-    <w:p>
-      <w:r>
-        <w:t xml:space="preserve">            '{school_name}' : ('middle_education', 'school'),</w:t>
-      </w:r>
-    </w:p>
-    <w:p>
-      <w:r>
-        <w:t xml:space="preserve">            '{school_address}' : ('middle_education', 'school_address'),</w:t>
-      </w:r>
-    </w:p>
-    <w:p>
-      <w:r>
-        <w:t xml:space="preserve">            '{school_entrance_year}' : ('middle_education', 'entrance_year'),</w:t>
-      </w:r>
-    </w:p>
-    <w:p>
-      <w:r>
-        <w:t xml:space="preserve">            '{school_graduation_year}' : ('middle_education', 'graduation_year'),</w:t>
-      </w:r>
-    </w:p>
-    <w:p>
-      <w:r>
-        <w:t xml:space="preserve">            '{ptu_name}' : ('spec_middle_education', 'institution'),</w:t>
-      </w:r>
-    </w:p>
-    <w:p>
-      <w:r>
-        <w:t xml:space="preserve">            '{ptu_address}' : ('spec_middle_education', 'institution_address'),</w:t>
+        <w:t>registration_index</w:t>
+      </w:r>
+      <w:proofErr w:type="spellEnd"/>
+      <w:r>
+        <w:t>}' : ('</w:t>
+      </w:r>
+      <w:proofErr w:type="spellStart"/>
+      <w:r>
+        <w:t>passports</w:t>
+      </w:r>
+      <w:proofErr w:type="spellEnd"/>
+      <w:r>
+        <w:t>', '</w:t>
+      </w:r>
+      <w:proofErr w:type="spellStart"/>
+      <w:r>
+        <w:t>registration_index</w:t>
+      </w:r>
+      <w:proofErr w:type="spellEnd"/>
+      <w:r>
+        <w:t>'),</w:t>
+      </w:r>
+    </w:p>
+    <w:p>
+      <w:r>
+        <w:t xml:space="preserve">            '{</w:t>
+      </w:r>
+      <w:proofErr w:type="spellStart"/>
+      <w:r>
+        <w:t>passport_</w:t>
+      </w:r>
+      <w:r>
+        <w:t>registration_address</w:t>
+      </w:r>
+      <w:proofErr w:type="spellEnd"/>
+      <w:r>
+        <w:t>}' : ('</w:t>
+      </w:r>
+      <w:proofErr w:type="spellStart"/>
+      <w:r>
+        <w:t>passports</w:t>
+      </w:r>
+      <w:proofErr w:type="spellEnd"/>
+      <w:r>
+        <w:t>', '</w:t>
+      </w:r>
+      <w:proofErr w:type="spellStart"/>
+      <w:r>
+        <w:t>registration_address</w:t>
+      </w:r>
+      <w:proofErr w:type="spellEnd"/>
+      <w:r>
+        <w:t>'),</w:t>
+      </w:r>
+    </w:p>
+    <w:p>
+      <w:r>
+        <w:t xml:space="preserve">            '{</w:t>
+      </w:r>
+      <w:proofErr w:type="spellStart"/>
+      <w:r>
+        <w:t>passport_</w:t>
+      </w:r>
+      <w:r>
+        <w:t>fact_index</w:t>
+      </w:r>
+      <w:proofErr w:type="spellEnd"/>
+      <w:r>
+        <w:t>}' : ('</w:t>
+      </w:r>
+      <w:proofErr w:type="spellStart"/>
+      <w:r>
+        <w:t>passports</w:t>
+      </w:r>
+      <w:proofErr w:type="spellEnd"/>
+      <w:r>
+        <w:t>', '</w:t>
+      </w:r>
+      <w:proofErr w:type="spellStart"/>
+      <w:r>
+        <w:t>fact_index</w:t>
+      </w:r>
+      <w:proofErr w:type="spellEnd"/>
+      <w:r>
+        <w:t>'),</w:t>
+      </w:r>
+    </w:p>
+    <w:p>
+      <w:r>
+        <w:t xml:space="preserve">            '{</w:t>
+      </w:r>
+      <w:proofErr w:type="spellStart"/>
+      <w:r>
+        <w:t>passport_</w:t>
+      </w:r>
+      <w:r>
+        <w:t>fact_address</w:t>
+      </w:r>
+      <w:proofErr w:type="spellEnd"/>
+      <w:r>
+        <w:t>}' : ('</w:t>
+      </w:r>
+      <w:proofErr w:type="spellStart"/>
+      <w:r>
+        <w:t>passports</w:t>
+      </w:r>
+      <w:proofErr w:type="spellEnd"/>
+      <w:r>
+        <w:t>', '</w:t>
+      </w:r>
+      <w:proofErr w:type="spellStart"/>
+      <w:r>
+        <w:t>fact_address</w:t>
+      </w:r>
+      <w:proofErr w:type="spellEnd"/>
+      <w:r>
+        <w:t>'),</w:t>
+      </w:r>
+    </w:p>
+    <w:p>
+      <w:r>
+        <w:t xml:space="preserve">            '{</w:t>
+      </w:r>
+      <w:proofErr w:type="spellStart"/>
+      <w:r>
+        <w:t>internation_serial</w:t>
+      </w:r>
+      <w:proofErr w:type="spellEnd"/>
+      <w:r>
+        <w:t>}' : ('</w:t>
+      </w:r>
+      <w:proofErr w:type="spellStart"/>
+      <w:r>
+        <w:t>international_passports</w:t>
+      </w:r>
+      <w:proofErr w:type="spellEnd"/>
+      <w:r>
+        <w:t>', '</w:t>
+      </w:r>
+      <w:proofErr w:type="spellStart"/>
+      <w:r>
+        <w:t>serial</w:t>
+      </w:r>
+      <w:proofErr w:type="spellEnd"/>
+      <w:r>
+        <w:t>'),</w:t>
+      </w:r>
+    </w:p>
+    <w:p>
+      <w:r>
+        <w:t xml:space="preserve">            '{</w:t>
+      </w:r>
+      <w:proofErr w:type="spellStart"/>
+      <w:r>
+        <w:t>international_number</w:t>
+      </w:r>
+      <w:proofErr w:type="spellEnd"/>
+      <w:r>
+        <w:t>}' : ('</w:t>
+      </w:r>
+      <w:proofErr w:type="spellStart"/>
+      <w:r>
+        <w:t>international_passports</w:t>
+      </w:r>
+      <w:proofErr w:type="spellEnd"/>
+      <w:r>
+        <w:t>', '</w:t>
+      </w:r>
+      <w:proofErr w:type="spellStart"/>
+      <w:r>
+        <w:t>number</w:t>
+      </w:r>
+      <w:proofErr w:type="spellEnd"/>
+      <w:r>
+        <w:t>'),</w:t>
+      </w:r>
+    </w:p>
+    <w:p>
+      <w:r>
+        <w:t xml:space="preserve">            '{</w:t>
+      </w:r>
+      <w:proofErr w:type="spellStart"/>
+      <w:r>
+        <w:t>international_issuer</w:t>
+      </w:r>
+      <w:proofErr w:type="spellEnd"/>
+      <w:r>
+        <w:t>}' : ('</w:t>
+      </w:r>
+      <w:proofErr w:type="spellStart"/>
+      <w:r>
+        <w:t>international_passports</w:t>
+      </w:r>
+      <w:proofErr w:type="spellEnd"/>
+      <w:r>
+        <w:t>', '</w:t>
+      </w:r>
+      <w:proofErr w:type="spellStart"/>
+      <w:r>
+        <w:t>issuer</w:t>
+      </w:r>
+      <w:proofErr w:type="spellEnd"/>
+      <w:r>
+        <w:t>'),</w:t>
+      </w:r>
+    </w:p>
+    <w:p>
+      <w:r>
+        <w:t xml:space="preserve">            '{</w:t>
+      </w:r>
+      <w:proofErr w:type="spellStart"/>
+      <w:r>
+        <w:t>international_issue_date</w:t>
+      </w:r>
+      <w:proofErr w:type="spellEnd"/>
+      <w:r>
+        <w:t>}' : ('</w:t>
+      </w:r>
+      <w:proofErr w:type="spellStart"/>
+      <w:r>
+        <w:t>international_passports</w:t>
+      </w:r>
+      <w:proofErr w:type="spellEnd"/>
+      <w:r>
+        <w:t>', '</w:t>
+      </w:r>
+      <w:proofErr w:type="spellStart"/>
+      <w:r>
+        <w:t>issue_date</w:t>
+      </w:r>
+      <w:proofErr w:type="spellEnd"/>
+      <w:r>
+        <w:t>'),</w:t>
+      </w:r>
+    </w:p>
+    <w:p>
+      <w:r>
+        <w:t xml:space="preserve">            '{</w:t>
+      </w:r>
+      <w:proofErr w:type="spellStart"/>
+      <w:r>
+        <w:t>international_validity</w:t>
+      </w:r>
+      <w:proofErr w:type="spellEnd"/>
+      <w:r>
+        <w:t>}' : ('</w:t>
+      </w:r>
+      <w:proofErr w:type="spellStart"/>
+      <w:r>
+        <w:t>international_passports</w:t>
+      </w:r>
+      <w:proofErr w:type="spellEnd"/>
+      <w:r>
+        <w:t>', '</w:t>
+      </w:r>
+      <w:proofErr w:type="spellStart"/>
+      <w:r>
+        <w:t>international_validity</w:t>
+      </w:r>
+      <w:proofErr w:type="spellEnd"/>
+      <w:r>
+        <w:t>'),</w:t>
+      </w:r>
+    </w:p>
+    <w:p>
+      <w:r>
+        <w:t xml:space="preserve">            '{</w:t>
+      </w:r>
+      <w:proofErr w:type="spellStart"/>
+      <w:r>
+        <w:t>registration_serial</w:t>
+      </w:r>
+      <w:proofErr w:type="spellEnd"/>
+      <w:r>
+        <w:t>}' : ('</w:t>
+      </w:r>
+      <w:proofErr w:type="spellStart"/>
+      <w:r>
+        <w:t>registration_certificates</w:t>
+      </w:r>
+      <w:proofErr w:type="spellEnd"/>
+      <w:r>
+        <w:t>', '</w:t>
+      </w:r>
+      <w:proofErr w:type="spellStart"/>
+      <w:r>
+        <w:t>serial</w:t>
+      </w:r>
+      <w:proofErr w:type="spellEnd"/>
+      <w:r>
+        <w:t>'),</w:t>
+      </w:r>
+    </w:p>
+    <w:p>
+      <w:r>
+        <w:t xml:space="preserve">            '{</w:t>
+      </w:r>
+      <w:proofErr w:type="spellStart"/>
+      <w:r>
+        <w:t>registration_number</w:t>
+      </w:r>
+      <w:proofErr w:type="spellEnd"/>
+      <w:r>
+        <w:t>}' : ('</w:t>
+      </w:r>
+      <w:proofErr w:type="spellStart"/>
+      <w:r>
+        <w:t>registration_certificates</w:t>
+      </w:r>
+      <w:proofErr w:type="spellEnd"/>
+      <w:r>
+        <w:t>', '</w:t>
+      </w:r>
+      <w:proofErr w:type="spellStart"/>
+      <w:r>
+        <w:t>number</w:t>
+      </w:r>
+      <w:proofErr w:type="spellEnd"/>
+      <w:r>
+        <w:t>'),</w:t>
+      </w:r>
+    </w:p>
+    <w:p>
+      <w:r>
+        <w:t xml:space="preserve">            '{</w:t>
+      </w:r>
+      <w:proofErr w:type="spellStart"/>
+      <w:r>
+        <w:t>registration_issuer</w:t>
+      </w:r>
+      <w:proofErr w:type="spellEnd"/>
+      <w:r>
+        <w:t>}' : ('</w:t>
+      </w:r>
+      <w:proofErr w:type="spellStart"/>
+      <w:r>
+        <w:t>registration_certificates</w:t>
+      </w:r>
+      <w:proofErr w:type="spellEnd"/>
+      <w:r>
+        <w:t>', '</w:t>
+      </w:r>
+      <w:proofErr w:type="spellStart"/>
+      <w:r>
+        <w:t>issuer</w:t>
+      </w:r>
+      <w:proofErr w:type="spellEnd"/>
+      <w:r>
+        <w:t>'),</w:t>
+      </w:r>
+    </w:p>
+    <w:p>
+      <w:r>
+        <w:t xml:space="preserve">            '{</w:t>
+      </w:r>
+      <w:proofErr w:type="spellStart"/>
+      <w:r>
+        <w:t>registration_date_issue</w:t>
+      </w:r>
+      <w:proofErr w:type="spellEnd"/>
+      <w:r>
+        <w:t>}' : ('</w:t>
+      </w:r>
+      <w:proofErr w:type="spellStart"/>
+      <w:r>
+        <w:t>registration_certificates</w:t>
+      </w:r>
+      <w:proofErr w:type="spellEnd"/>
+      <w:r>
+        <w:t>', '</w:t>
+      </w:r>
+      <w:proofErr w:type="spellStart"/>
+      <w:r>
+        <w:t>date_issue</w:t>
+      </w:r>
+      <w:proofErr w:type="spellEnd"/>
+      <w:r>
+        <w:t>'),</w:t>
       </w:r>
     </w:p>
     <w:p>
       <w:r>
         <w:lastRenderedPageBreak/>
-        <w:t xml:space="preserve">            '{ptu_speciality}' : ('spec_middle_education', 'speciality'),</w:t>
-      </w:r>
-    </w:p>
-    <w:p>
-      <w:r>
-        <w:t xml:space="preserve">            '{ptu_entrance_year}' : ('spec_middle_education', 'entrance_year'),</w:t>
-      </w:r>
-    </w:p>
-    <w:p>
-      <w:r>
-        <w:t xml:space="preserve">            '{ptu_graduation_year}' : ('spec_middle_education', 'graduation_year'),</w:t>
+        <w:t xml:space="preserve">            '{</w:t>
+      </w:r>
+      <w:proofErr w:type="spellStart"/>
+      <w:r>
+        <w:t>registration_military_department</w:t>
+      </w:r>
+      <w:proofErr w:type="spellEnd"/>
+      <w:r>
+        <w:t>}' : ('</w:t>
+      </w:r>
+      <w:proofErr w:type="spellStart"/>
+      <w:r>
+        <w:t>registration_certificates</w:t>
+      </w:r>
+      <w:proofErr w:type="spellEnd"/>
+      <w:r>
+        <w:t>', '</w:t>
+      </w:r>
+      <w:proofErr w:type="spellStart"/>
+      <w:r>
+        <w:t>military_department</w:t>
+      </w:r>
+      <w:proofErr w:type="spellEnd"/>
+      <w:r>
+        <w:t>'),</w:t>
+      </w:r>
+    </w:p>
+    <w:p>
+      <w:r>
+        <w:t xml:space="preserve">            '{</w:t>
+      </w:r>
+      <w:proofErr w:type="spellStart"/>
+      <w:r>
+        <w:t>registration_shelf_category</w:t>
+      </w:r>
+      <w:proofErr w:type="spellEnd"/>
+      <w:r>
+        <w:t>}' : ('</w:t>
+      </w:r>
+      <w:proofErr w:type="spellStart"/>
+      <w:r>
+        <w:t>registration_certificates</w:t>
+      </w:r>
+      <w:proofErr w:type="spellEnd"/>
+      <w:r>
+        <w:t>', '</w:t>
+      </w:r>
+      <w:proofErr w:type="spellStart"/>
+      <w:r>
+        <w:t>shelf_category</w:t>
+      </w:r>
+      <w:proofErr w:type="spellEnd"/>
+      <w:r>
+        <w:t>'),</w:t>
+      </w:r>
+    </w:p>
+    <w:p>
+      <w:r>
+        <w:t xml:space="preserve">            '{</w:t>
+      </w:r>
+      <w:proofErr w:type="spellStart"/>
+      <w:r>
+        <w:t>school_name</w:t>
+      </w:r>
+      <w:proofErr w:type="spellEnd"/>
+      <w:r>
+        <w:t>}' : ('</w:t>
+      </w:r>
+      <w:proofErr w:type="spellStart"/>
+      <w:r>
+        <w:t>middle_education</w:t>
+      </w:r>
+      <w:proofErr w:type="spellEnd"/>
+      <w:r>
+        <w:t>', '</w:t>
+      </w:r>
+      <w:proofErr w:type="spellStart"/>
+      <w:r>
+        <w:t>school</w:t>
+      </w:r>
+      <w:proofErr w:type="spellEnd"/>
+      <w:r>
+        <w:t>'),</w:t>
+      </w:r>
+    </w:p>
+    <w:p>
+      <w:r>
+        <w:t xml:space="preserve">            '{</w:t>
+      </w:r>
+      <w:proofErr w:type="spellStart"/>
+      <w:r>
+        <w:t>school_address</w:t>
+      </w:r>
+      <w:proofErr w:type="spellEnd"/>
+      <w:r>
+        <w:t>}' : ('</w:t>
+      </w:r>
+      <w:proofErr w:type="spellStart"/>
+      <w:r>
+        <w:t>middle_education</w:t>
+      </w:r>
+      <w:proofErr w:type="spellEnd"/>
+      <w:r>
+        <w:t>', '</w:t>
+      </w:r>
+      <w:proofErr w:type="spellStart"/>
+      <w:r>
+        <w:t>school_address</w:t>
+      </w:r>
+      <w:proofErr w:type="spellEnd"/>
+      <w:r>
+        <w:t>'),</w:t>
+      </w:r>
+    </w:p>
+    <w:p>
+      <w:r>
+        <w:t xml:space="preserve">            '{</w:t>
+      </w:r>
+      <w:proofErr w:type="spellStart"/>
+      <w:r>
+        <w:t>school_entrance_year</w:t>
+      </w:r>
+      <w:proofErr w:type="spellEnd"/>
+      <w:r>
+        <w:t>}' : ('</w:t>
+      </w:r>
+      <w:proofErr w:type="spellStart"/>
+      <w:r>
+        <w:t>middle_education</w:t>
+      </w:r>
+      <w:proofErr w:type="spellEnd"/>
+      <w:r>
+        <w:t>', '</w:t>
+      </w:r>
+      <w:proofErr w:type="spellStart"/>
+      <w:r>
+        <w:t>entrance_year</w:t>
+      </w:r>
+      <w:proofErr w:type="spellEnd"/>
+      <w:r>
+        <w:t>'),</w:t>
+      </w:r>
+    </w:p>
+    <w:p>
+      <w:r>
+        <w:t xml:space="preserve">            '{</w:t>
+      </w:r>
+      <w:proofErr w:type="spellStart"/>
+      <w:r>
+        <w:t>school_graduation_year</w:t>
+      </w:r>
+      <w:proofErr w:type="spellEnd"/>
+      <w:r>
+        <w:t>}' : ('</w:t>
+      </w:r>
+      <w:proofErr w:type="spellStart"/>
+      <w:r>
+        <w:t>middle_education</w:t>
+      </w:r>
+      <w:proofErr w:type="spellEnd"/>
+      <w:r>
+        <w:t>', '</w:t>
+      </w:r>
+      <w:proofErr w:type="spellStart"/>
+      <w:r>
+        <w:t>graduation_year</w:t>
+      </w:r>
+      <w:proofErr w:type="spellEnd"/>
+      <w:r>
+        <w:t>'),</w:t>
+      </w:r>
+    </w:p>
+    <w:p>
+      <w:r>
+        <w:t xml:space="preserve">            '{</w:t>
+      </w:r>
+      <w:proofErr w:type="spellStart"/>
+      <w:r>
+        <w:t>ptu_name</w:t>
+      </w:r>
+      <w:proofErr w:type="spellEnd"/>
+      <w:r>
+        <w:t>}' : ('</w:t>
+      </w:r>
+      <w:proofErr w:type="spellStart"/>
+      <w:r>
+        <w:t>spec_middle_education</w:t>
+      </w:r>
+      <w:proofErr w:type="spellEnd"/>
+      <w:r>
+        <w:t>', '</w:t>
+      </w:r>
+      <w:proofErr w:type="spellStart"/>
+      <w:r>
+        <w:t>institution</w:t>
+      </w:r>
+      <w:proofErr w:type="spellEnd"/>
+      <w:r>
+        <w:t>'),</w:t>
+      </w:r>
+    </w:p>
+    <w:p>
+      <w:r>
+        <w:t xml:space="preserve">            '{</w:t>
+      </w:r>
+      <w:proofErr w:type="spellStart"/>
+      <w:r>
+        <w:t>ptu_address</w:t>
+      </w:r>
+      <w:proofErr w:type="spellEnd"/>
+      <w:r>
+        <w:t>}' : ('</w:t>
+      </w:r>
+      <w:proofErr w:type="spellStart"/>
+      <w:r>
+        <w:t>spec_middle_education</w:t>
+      </w:r>
+      <w:proofErr w:type="spellEnd"/>
+      <w:r>
+        <w:t>', '</w:t>
+      </w:r>
+      <w:proofErr w:type="spellStart"/>
+      <w:r>
+        <w:t>institution_address</w:t>
+      </w:r>
+      <w:proofErr w:type="spellEnd"/>
+      <w:r>
+        <w:t>'),</w:t>
+      </w:r>
+    </w:p>
+    <w:p>
+      <w:r>
+        <w:t xml:space="preserve">            '{</w:t>
+      </w:r>
+      <w:proofErr w:type="spellStart"/>
+      <w:r>
+        <w:t>ptu_speciality</w:t>
+      </w:r>
+      <w:proofErr w:type="spellEnd"/>
+      <w:r>
+        <w:t>}' : ('</w:t>
+      </w:r>
+      <w:proofErr w:type="spellStart"/>
+      <w:r>
+        <w:t>spec_middle_education</w:t>
+      </w:r>
+      <w:proofErr w:type="spellEnd"/>
+      <w:r>
+        <w:t>', '</w:t>
+      </w:r>
+      <w:proofErr w:type="spellStart"/>
+      <w:r>
+        <w:t>speciality</w:t>
+      </w:r>
+      <w:proofErr w:type="spellEnd"/>
+      <w:r>
+        <w:t>'),</w:t>
+      </w:r>
+    </w:p>
+    <w:p>
+      <w:r>
+        <w:t xml:space="preserve">            '{</w:t>
+      </w:r>
+      <w:proofErr w:type="spellStart"/>
+      <w:r>
+        <w:t>ptu_entrance_year</w:t>
+      </w:r>
+      <w:proofErr w:type="spellEnd"/>
+      <w:r>
+        <w:t>}' : ('</w:t>
+      </w:r>
+      <w:proofErr w:type="spellStart"/>
+      <w:r>
+        <w:t>spec_middle_education</w:t>
+      </w:r>
+      <w:proofErr w:type="spellEnd"/>
+      <w:r>
+        <w:t>', '</w:t>
+      </w:r>
+      <w:proofErr w:type="spellStart"/>
+      <w:r>
+        <w:t>entrance_year</w:t>
+      </w:r>
+      <w:proofErr w:type="spellEnd"/>
+      <w:r>
+        <w:t>'),</w:t>
+      </w:r>
+    </w:p>
+    <w:p>
+      <w:r>
+        <w:t xml:space="preserve">            '{</w:t>
+      </w:r>
+      <w:proofErr w:type="spellStart"/>
+      <w:r>
+        <w:t>ptu_graduation_year</w:t>
+      </w:r>
+      <w:proofErr w:type="spellEnd"/>
+      <w:r>
+        <w:t>}' : ('</w:t>
+      </w:r>
+      <w:proofErr w:type="spellStart"/>
+      <w:r>
+        <w:t>spec_middle_education</w:t>
+      </w:r>
+      <w:proofErr w:type="spellEnd"/>
+      <w:r>
+        <w:t>', '</w:t>
+      </w:r>
+      <w:proofErr w:type="spellStart"/>
+      <w:r>
+        <w:t>graduation_year</w:t>
+      </w:r>
+      <w:proofErr w:type="spellEnd"/>
+      <w:r>
+        <w:t>'),</w:t>
       </w:r>
     </w:p>
     <w:p>
@@ -351,7 +1811,23 @@
         <w:t>.1</w:t>
       </w:r>
       <w:r>
-        <w:t>}' : ('high_education', 'institution'),</w:t>
+        <w:t>}' : ('</w:t>
+      </w:r>
+      <w:proofErr w:type="spellStart"/>
+      <w:r>
+        <w:t>high_education</w:t>
+      </w:r>
+      <w:proofErr w:type="spellEnd"/>
+      <w:r>
+        <w:t>', '</w:t>
+      </w:r>
+      <w:proofErr w:type="spellStart"/>
+      <w:r>
+        <w:t>institution</w:t>
+      </w:r>
+      <w:proofErr w:type="spellEnd"/>
+      <w:r>
+        <w:t>'),</w:t>
       </w:r>
     </w:p>
     <w:p>
@@ -362,7 +1838,23 @@
         <w:t>.1</w:t>
       </w:r>
       <w:r>
-        <w:t>}' : ('high_education', 'budgetary'),</w:t>
+        <w:t>}' : ('</w:t>
+      </w:r>
+      <w:proofErr w:type="spellStart"/>
+      <w:r>
+        <w:t>high_education</w:t>
+      </w:r>
+      <w:proofErr w:type="spellEnd"/>
+      <w:r>
+        <w:t>', '</w:t>
+      </w:r>
+      <w:proofErr w:type="spellStart"/>
+      <w:r>
+        <w:t>budgetary</w:t>
+      </w:r>
+      <w:proofErr w:type="spellEnd"/>
+      <w:r>
+        <w:t>'),</w:t>
       </w:r>
     </w:p>
     <w:p>
@@ -373,7 +1865,23 @@
         <w:t>.1</w:t>
       </w:r>
       <w:r>
-        <w:t>}' : ('high_education', 'full_faculty_name'),</w:t>
+        <w:t>}' : ('</w:t>
+      </w:r>
+      <w:proofErr w:type="spellStart"/>
+      <w:r>
+        <w:t>high_education</w:t>
+      </w:r>
+      <w:proofErr w:type="spellEnd"/>
+      <w:r>
+        <w:t>', '</w:t>
+      </w:r>
+      <w:proofErr w:type="spellStart"/>
+      <w:r>
+        <w:t>full_faculty_name</w:t>
+      </w:r>
+      <w:proofErr w:type="spellEnd"/>
+      <w:r>
+        <w:t>'),</w:t>
       </w:r>
     </w:p>
     <w:p>
@@ -384,7 +1892,23 @@
         <w:t>.1</w:t>
       </w:r>
       <w:r>
-        <w:t>}' : ('high_education', 'short_faculty_name'),</w:t>
+        <w:t>}' : ('</w:t>
+      </w:r>
+      <w:proofErr w:type="spellStart"/>
+      <w:r>
+        <w:t>high_education</w:t>
+      </w:r>
+      <w:proofErr w:type="spellEnd"/>
+      <w:r>
+        <w:t>', '</w:t>
+      </w:r>
+      <w:proofErr w:type="spellStart"/>
+      <w:r>
+        <w:t>short_faculty_name</w:t>
+      </w:r>
+      <w:proofErr w:type="spellEnd"/>
+      <w:r>
+        <w:t>'),</w:t>
       </w:r>
     </w:p>
     <w:p>
@@ -395,7 +1919,23 @@
         <w:t>.1</w:t>
       </w:r>
       <w:r>
-        <w:t>}' : ('high_education', 'spec_diloma'),</w:t>
+        <w:t>}' : ('</w:t>
+      </w:r>
+      <w:proofErr w:type="spellStart"/>
+      <w:r>
+        <w:t>high_education</w:t>
+      </w:r>
+      <w:proofErr w:type="spellEnd"/>
+      <w:r>
+        <w:t>', '</w:t>
+      </w:r>
+      <w:proofErr w:type="spellStart"/>
+      <w:r>
+        <w:t>spec_diloma</w:t>
+      </w:r>
+      <w:proofErr w:type="spellEnd"/>
+      <w:r>
+        <w:t>'),</w:t>
       </w:r>
     </w:p>
     <w:p>
@@ -406,7 +1946,15 @@
         <w:t>.1</w:t>
       </w:r>
       <w:r>
-        <w:t>}' : ('high_education', 'study_group_2'),</w:t>
+        <w:t>}' : ('</w:t>
+      </w:r>
+      <w:proofErr w:type="spellStart"/>
+      <w:r>
+        <w:t>high_education</w:t>
+      </w:r>
+      <w:proofErr w:type="spellEnd"/>
+      <w:r>
+        <w:t>', 'study_group_2'),</w:t>
       </w:r>
     </w:p>
     <w:p>
@@ -417,7 +1965,15 @@
         <w:t>.1</w:t>
       </w:r>
       <w:r>
-        <w:t>}' : ('high_education', 'study_group_3'),</w:t>
+        <w:t>}' : ('</w:t>
+      </w:r>
+      <w:proofErr w:type="spellStart"/>
+      <w:r>
+        <w:t>high_education</w:t>
+      </w:r>
+      <w:proofErr w:type="spellEnd"/>
+      <w:r>
+        <w:t>', 'study_group_3'),</w:t>
       </w:r>
     </w:p>
     <w:p>
@@ -428,7 +1984,15 @@
         <w:t>.1</w:t>
       </w:r>
       <w:r>
-        <w:t>}' : ('high_education', 'study_group_4'),</w:t>
+        <w:t>}' : ('</w:t>
+      </w:r>
+      <w:proofErr w:type="spellStart"/>
+      <w:r>
+        <w:t>high_education</w:t>
+      </w:r>
+      <w:proofErr w:type="spellEnd"/>
+      <w:r>
+        <w:t>', 'study_group_4'),</w:t>
       </w:r>
     </w:p>
     <w:p>
@@ -439,7 +2003,23 @@
         <w:t>.1</w:t>
       </w:r>
       <w:r>
-        <w:t>}' : ('high_education', 'form_study'),</w:t>
+        <w:t>}' : ('</w:t>
+      </w:r>
+      <w:proofErr w:type="spellStart"/>
+      <w:r>
+        <w:t>high_education</w:t>
+      </w:r>
+      <w:proofErr w:type="spellEnd"/>
+      <w:r>
+        <w:t>', '</w:t>
+      </w:r>
+      <w:proofErr w:type="spellStart"/>
+      <w:r>
+        <w:t>form_study</w:t>
+      </w:r>
+      <w:proofErr w:type="spellEnd"/>
+      <w:r>
+        <w:t>'),</w:t>
       </w:r>
     </w:p>
     <w:p>
@@ -450,7 +2030,23 @@
         <w:t>.1</w:t>
       </w:r>
       <w:r>
-        <w:t>}' : ('high_education', 'quality'),</w:t>
+        <w:t>}' : ('</w:t>
+      </w:r>
+      <w:proofErr w:type="spellStart"/>
+      <w:r>
+        <w:t>high_education</w:t>
+      </w:r>
+      <w:proofErr w:type="spellEnd"/>
+      <w:r>
+        <w:t>', '</w:t>
+      </w:r>
+      <w:proofErr w:type="spellStart"/>
+      <w:r>
+        <w:t>quality</w:t>
+      </w:r>
+      <w:proofErr w:type="spellEnd"/>
+      <w:r>
+        <w:t>'),</w:t>
       </w:r>
     </w:p>
     <w:p>
@@ -461,7 +2057,23 @@
         <w:t>.1</w:t>
       </w:r>
       <w:r>
-        <w:t>}' : ('high_education', 'entrance_year'),</w:t>
+        <w:t>}' : ('</w:t>
+      </w:r>
+      <w:proofErr w:type="spellStart"/>
+      <w:r>
+        <w:t>high_education</w:t>
+      </w:r>
+      <w:proofErr w:type="spellEnd"/>
+      <w:r>
+        <w:t>', '</w:t>
+      </w:r>
+      <w:proofErr w:type="spellStart"/>
+      <w:r>
+        <w:t>entrance_year</w:t>
+      </w:r>
+      <w:proofErr w:type="spellEnd"/>
+      <w:r>
+        <w:t>'),</w:t>
       </w:r>
     </w:p>
     <w:p>
@@ -472,17 +2084,89 @@
         <w:t>.1</w:t>
       </w:r>
       <w:r>
-        <w:t>}' : ('high_education', 'graduation_year'),</w:t>
-      </w:r>
-    </w:p>
-    <w:p>
-      <w:r>
-        <w:t xml:space="preserve">            '{vzvod_1}' : ('military_education', 'platoon_1'),</w:t>
-      </w:r>
-    </w:p>
-    <w:p>
-      <w:r>
-        <w:t xml:space="preserve">            '{vzvod_2}' : ('military_education', 'platoon_2'),</w:t>
+        <w:t>}' : ('</w:t>
+      </w:r>
+      <w:proofErr w:type="spellStart"/>
+      <w:r>
+        <w:t>high_education</w:t>
+      </w:r>
+      <w:proofErr w:type="spellEnd"/>
+      <w:r>
+        <w:t>', '</w:t>
+      </w:r>
+      <w:proofErr w:type="spellStart"/>
+      <w:r>
+        <w:t>graduation_year</w:t>
+      </w:r>
+      <w:proofErr w:type="spellEnd"/>
+      <w:r>
+        <w:t>'),</w:t>
+      </w:r>
+    </w:p>
+    <w:p>
+      <w:r>
+        <w:t xml:space="preserve">            '{vzvod_1}' : ('</w:t>
+      </w:r>
+      <w:proofErr w:type="spellStart"/>
+      <w:r>
+        <w:t>military_education</w:t>
+      </w:r>
+      <w:proofErr w:type="spellEnd"/>
+      <w:r>
+        <w:t>', 'platoon_1'),</w:t>
+      </w:r>
+    </w:p>
+    <w:p>
+      <w:r>
+        <w:t xml:space="preserve">            '{vzvod_2}' : ('</w:t>
+      </w:r>
+      <w:proofErr w:type="spellStart"/>
+      <w:r>
+        <w:t>military_education</w:t>
+      </w:r>
+      <w:proofErr w:type="spellEnd"/>
+      <w:r>
+        <w:t>', 'platoon_2'),</w:t>
+      </w:r>
+    </w:p>
+    <w:p>
+      <w:r>
+        <w:tab/>
+        <w:t>{</w:t>
+      </w:r>
+      <w:proofErr w:type="spellStart"/>
+      <w:r>
+        <w:t>vus@number</w:t>
+      </w:r>
+      <w:proofErr w:type="spellEnd"/>
+      <w:r>
+        <w:t>},</w:t>
+      </w:r>
+    </w:p>
+    <w:p>
+      <w:r>
+        <w:tab/>
+        <w:t>{</w:t>
+      </w:r>
+      <w:proofErr w:type="spellStart"/>
+      <w:r>
+        <w:t>vus@code</w:t>
+      </w:r>
+      <w:proofErr w:type="spellEnd"/>
+      <w:r>
+        <w:t>},</w:t>
+      </w:r>
+    </w:p>
+    <w:p>
+      <w:r>
+        <w:tab/>
+        <w:t>{vus@name1},</w:t>
+      </w:r>
+    </w:p>
+    <w:p>
+      <w:r>
+        <w:tab/>
+        <w:t>{vus@name2},</w:t>
       </w:r>
     </w:p>
     <w:p>
@@ -493,7 +2177,23 @@
         <w:t>.1</w:t>
       </w:r>
       <w:r>
-        <w:t>}' : ('languages', 'language'),</w:t>
+        <w:t>}' : ('</w:t>
+      </w:r>
+      <w:proofErr w:type="spellStart"/>
+      <w:r>
+        <w:t>languages</w:t>
+      </w:r>
+      <w:proofErr w:type="spellEnd"/>
+      <w:r>
+        <w:t>', '</w:t>
+      </w:r>
+      <w:proofErr w:type="spellStart"/>
+      <w:r>
+        <w:t>language</w:t>
+      </w:r>
+      <w:proofErr w:type="spellEnd"/>
+      <w:r>
+        <w:t>'),</w:t>
       </w:r>
     </w:p>
     <w:p>
@@ -504,7 +2204,23 @@
         <w:t>.1</w:t>
       </w:r>
       <w:r>
-        <w:t>}' : ('high_education', 'quality'),</w:t>
+        <w:t>}' : ('</w:t>
+      </w:r>
+      <w:proofErr w:type="spellStart"/>
+      <w:r>
+        <w:t>high_education</w:t>
+      </w:r>
+      <w:proofErr w:type="spellEnd"/>
+      <w:r>
+        <w:t>', '</w:t>
+      </w:r>
+      <w:proofErr w:type="spellStart"/>
+      <w:r>
+        <w:t>quality</w:t>
+      </w:r>
+      <w:proofErr w:type="spellEnd"/>
+      <w:r>
+        <w:t>'),</w:t>
       </w:r>
     </w:p>
     <w:p>
@@ -515,7 +2231,23 @@
         <w:t>.1</w:t>
       </w:r>
       <w:r>
-        <w:t>}' : ('high_education', 'language_certificates'),</w:t>
+        <w:t>}' : ('</w:t>
+      </w:r>
+      <w:proofErr w:type="spellStart"/>
+      <w:r>
+        <w:t>high_education</w:t>
+      </w:r>
+      <w:proofErr w:type="spellEnd"/>
+      <w:r>
+        <w:t>', '</w:t>
+      </w:r>
+      <w:proofErr w:type="spellStart"/>
+      <w:r>
+        <w:t>language_certificates</w:t>
+      </w:r>
+      <w:proofErr w:type="spellEnd"/>
+      <w:r>
+        <w:t>'),</w:t>
       </w:r>
     </w:p>
     <w:p>
@@ -536,7 +2268,23 @@
         <w:t>}</w:t>
       </w:r>
       <w:r>
-        <w:t>' : ('married_certificates', 'serial'),</w:t>
+        <w:t>' : ('</w:t>
+      </w:r>
+      <w:proofErr w:type="spellStart"/>
+      <w:r>
+        <w:t>married_certificates</w:t>
+      </w:r>
+      <w:proofErr w:type="spellEnd"/>
+      <w:r>
+        <w:t>', '</w:t>
+      </w:r>
+      <w:proofErr w:type="spellStart"/>
+      <w:r>
+        <w:t>serial</w:t>
+      </w:r>
+      <w:proofErr w:type="spellEnd"/>
+      <w:r>
+        <w:t>'),</w:t>
       </w:r>
     </w:p>
     <w:p>
@@ -556,7 +2304,23 @@
         <w:t>}</w:t>
       </w:r>
       <w:r>
-        <w:t>' : ('married_certificates', 'number'),</w:t>
+        <w:t>' : ('</w:t>
+      </w:r>
+      <w:proofErr w:type="spellStart"/>
+      <w:r>
+        <w:t>married_certificates</w:t>
+      </w:r>
+      <w:proofErr w:type="spellEnd"/>
+      <w:r>
+        <w:t>', '</w:t>
+      </w:r>
+      <w:proofErr w:type="spellStart"/>
+      <w:r>
+        <w:t>number</w:t>
+      </w:r>
+      <w:proofErr w:type="spellEnd"/>
+      <w:r>
+        <w:t>'),</w:t>
       </w:r>
     </w:p>
     <w:p>
@@ -576,7 +2340,23 @@
         <w:t>}</w:t>
       </w:r>
       <w:r>
-        <w:t>' : ('married_certificates', 'issuer'),</w:t>
+        <w:t>' : ('</w:t>
+      </w:r>
+      <w:proofErr w:type="spellStart"/>
+      <w:r>
+        <w:t>married_certificates</w:t>
+      </w:r>
+      <w:proofErr w:type="spellEnd"/>
+      <w:r>
+        <w:t>', '</w:t>
+      </w:r>
+      <w:proofErr w:type="spellStart"/>
+      <w:r>
+        <w:t>issuer</w:t>
+      </w:r>
+      <w:proofErr w:type="spellEnd"/>
+      <w:r>
+        <w:t>'),</w:t>
       </w:r>
     </w:p>
     <w:p>
@@ -596,7 +2376,23 @@
         <w:t>}</w:t>
       </w:r>
       <w:r>
-        <w:t>' : ('married_certificates', 'date_issue'),</w:t>
+        <w:t>' : ('</w:t>
+      </w:r>
+      <w:proofErr w:type="spellStart"/>
+      <w:r>
+        <w:t>married_certificates</w:t>
+      </w:r>
+      <w:proofErr w:type="spellEnd"/>
+      <w:r>
+        <w:t>', '</w:t>
+      </w:r>
+      <w:proofErr w:type="spellStart"/>
+      <w:r>
+        <w:t>date_issue</w:t>
+      </w:r>
+      <w:proofErr w:type="spellEnd"/>
+      <w:r>
+        <w:t>'),</w:t>
       </w:r>
     </w:p>
     <w:p>
@@ -616,7 +2412,23 @@
         <w:t>}</w:t>
       </w:r>
       <w:r>
-        <w:t>' : ('married_certificates', 'last_name'),</w:t>
+        <w:t>' : ('</w:t>
+      </w:r>
+      <w:proofErr w:type="spellStart"/>
+      <w:r>
+        <w:t>married_certificates</w:t>
+      </w:r>
+      <w:proofErr w:type="spellEnd"/>
+      <w:r>
+        <w:t>', '</w:t>
+      </w:r>
+      <w:proofErr w:type="spellStart"/>
+      <w:r>
+        <w:t>last_name</w:t>
+      </w:r>
+      <w:proofErr w:type="spellEnd"/>
+      <w:r>
+        <w:t>'),</w:t>
       </w:r>
     </w:p>
     <w:p>
@@ -636,7 +2448,23 @@
         <w:t>}</w:t>
       </w:r>
       <w:r>
-        <w:t>' : ('married_certificates', 'first_name'),</w:t>
+        <w:t>' : ('</w:t>
+      </w:r>
+      <w:proofErr w:type="spellStart"/>
+      <w:r>
+        <w:t>married_certificates</w:t>
+      </w:r>
+      <w:proofErr w:type="spellEnd"/>
+      <w:r>
+        <w:t>', '</w:t>
+      </w:r>
+      <w:proofErr w:type="spellStart"/>
+      <w:r>
+        <w:t>first_name</w:t>
+      </w:r>
+      <w:proofErr w:type="spellEnd"/>
+      <w:r>
+        <w:t>'),</w:t>
       </w:r>
     </w:p>
     <w:p>
@@ -656,7 +2484,23 @@
         <w:t>}</w:t>
       </w:r>
       <w:r>
-        <w:t>' : ('married_certificates', 'middle_name'),</w:t>
+        <w:t>' : ('</w:t>
+      </w:r>
+      <w:proofErr w:type="spellStart"/>
+      <w:r>
+        <w:t>married_certificates</w:t>
+      </w:r>
+      <w:proofErr w:type="spellEnd"/>
+      <w:r>
+        <w:t>', '</w:t>
+      </w:r>
+      <w:proofErr w:type="spellStart"/>
+      <w:r>
+        <w:t>middle_name</w:t>
+      </w:r>
+      <w:proofErr w:type="spellEnd"/>
+      <w:r>
+        <w:t>'),</w:t>
       </w:r>
     </w:p>
     <w:p>
@@ -676,7 +2520,23 @@
         <w:t>}</w:t>
       </w:r>
       <w:r>
-        <w:t>' : ('married_certificates', 'birth_date'),</w:t>
+        <w:t>' : ('</w:t>
+      </w:r>
+      <w:proofErr w:type="spellStart"/>
+      <w:r>
+        <w:t>married_certificates</w:t>
+      </w:r>
+      <w:proofErr w:type="spellEnd"/>
+      <w:r>
+        <w:t>', '</w:t>
+      </w:r>
+      <w:proofErr w:type="spellStart"/>
+      <w:r>
+        <w:t>birth_date</w:t>
+      </w:r>
+      <w:proofErr w:type="spellEnd"/>
+      <w:r>
+        <w:t>'),</w:t>
       </w:r>
     </w:p>
     <w:p>
@@ -696,7 +2556,23 @@
         <w:t>}</w:t>
       </w:r>
       <w:r>
-        <w:t>' : ('married_certificates', 'birth_place'),</w:t>
+        <w:t>' : ('</w:t>
+      </w:r>
+      <w:proofErr w:type="spellStart"/>
+      <w:r>
+        <w:t>married_certificates</w:t>
+      </w:r>
+      <w:proofErr w:type="spellEnd"/>
+      <w:r>
+        <w:t>', '</w:t>
+      </w:r>
+      <w:proofErr w:type="spellStart"/>
+      <w:r>
+        <w:t>birth_place</w:t>
+      </w:r>
+      <w:proofErr w:type="spellEnd"/>
+      <w:r>
+        <w:t>'),</w:t>
       </w:r>
     </w:p>
     <w:p>
@@ -716,7 +2592,15 @@
         <w:t>}</w:t>
       </w:r>
       <w:r>
-        <w:t>' : ('married_certificates', 'mobile_phone_1'),</w:t>
+        <w:t>' : ('</w:t>
+      </w:r>
+      <w:proofErr w:type="spellStart"/>
+      <w:r>
+        <w:t>married_certificates</w:t>
+      </w:r>
+      <w:proofErr w:type="spellEnd"/>
+      <w:r>
+        <w:t>', 'mobile_phone_1'),</w:t>
       </w:r>
     </w:p>
     <w:p>
@@ -736,7 +2620,15 @@
         <w:t>}</w:t>
       </w:r>
       <w:r>
-        <w:t>' : ('married_certificates', 'mobile_phone_2'),</w:t>
+        <w:t>' : ('</w:t>
+      </w:r>
+      <w:proofErr w:type="spellStart"/>
+      <w:r>
+        <w:t>married_certificates</w:t>
+      </w:r>
+      <w:proofErr w:type="spellEnd"/>
+      <w:r>
+        <w:t>', 'mobile_phone_2'),</w:t>
       </w:r>
     </w:p>
     <w:p>
@@ -756,7 +2648,23 @@
         <w:t>}</w:t>
       </w:r>
       <w:r>
-        <w:t>' : ('married_certificates', 'home_phone'),</w:t>
+        <w:t>' : ('</w:t>
+      </w:r>
+      <w:proofErr w:type="spellStart"/>
+      <w:r>
+        <w:t>married_certificates</w:t>
+      </w:r>
+      <w:proofErr w:type="spellEnd"/>
+      <w:r>
+        <w:t>', '</w:t>
+      </w:r>
+      <w:proofErr w:type="spellStart"/>
+      <w:r>
+        <w:t>home_phone</w:t>
+      </w:r>
+      <w:proofErr w:type="spellEnd"/>
+      <w:r>
+        <w:t>'),</w:t>
       </w:r>
     </w:p>
     <w:p>
@@ -776,7 +2684,23 @@
         <w:t>}</w:t>
       </w:r>
       <w:r>
-        <w:t>' : ('married_certificates', 'married_job_place'),</w:t>
+        <w:t>' : ('</w:t>
+      </w:r>
+      <w:proofErr w:type="spellStart"/>
+      <w:r>
+        <w:t>married_certificates</w:t>
+      </w:r>
+      <w:proofErr w:type="spellEnd"/>
+      <w:r>
+        <w:t>', '</w:t>
+      </w:r>
+      <w:proofErr w:type="spellStart"/>
+      <w:r>
+        <w:t>married_job_place</w:t>
+      </w:r>
+      <w:proofErr w:type="spellEnd"/>
+      <w:r>
+        <w:t>'),</w:t>
       </w:r>
     </w:p>
     <w:p>
@@ -796,7 +2720,23 @@
         <w:t>}</w:t>
       </w:r>
       <w:r>
-        <w:t>' : ('married_certificates', 'married_job_post'),</w:t>
+        <w:t>' : ('</w:t>
+      </w:r>
+      <w:proofErr w:type="spellStart"/>
+      <w:r>
+        <w:t>married_certificates</w:t>
+      </w:r>
+      <w:proofErr w:type="spellEnd"/>
+      <w:r>
+        <w:t>', '</w:t>
+      </w:r>
+      <w:proofErr w:type="spellStart"/>
+      <w:r>
+        <w:t>married_job_post</w:t>
+      </w:r>
+      <w:proofErr w:type="spellEnd"/>
+      <w:r>
+        <w:t>'),</w:t>
       </w:r>
     </w:p>
     <w:p>
@@ -816,7 +2756,23 @@
         <w:t>}</w:t>
       </w:r>
       <w:r>
-        <w:t>' : ('married_certificates', 'fact_index'),</w:t>
+        <w:t>' : ('</w:t>
+      </w:r>
+      <w:proofErr w:type="spellStart"/>
+      <w:r>
+        <w:t>married_certificates</w:t>
+      </w:r>
+      <w:proofErr w:type="spellEnd"/>
+      <w:r>
+        <w:t>', '</w:t>
+      </w:r>
+      <w:proofErr w:type="spellStart"/>
+      <w:r>
+        <w:t>fact_index</w:t>
+      </w:r>
+      <w:proofErr w:type="spellEnd"/>
+      <w:r>
+        <w:t>'),</w:t>
       </w:r>
     </w:p>
     <w:p>
@@ -836,116 +2792,528 @@
         <w:t>}</w:t>
       </w:r>
       <w:r>
-        <w:t>' : ('married_certificates', 'fact_address'),</w:t>
-      </w:r>
-    </w:p>
-    <w:p>
-      <w:r>
-        <w:t xml:space="preserve">            '{resus}' : ('personal_data', 'blood_group_resus'),</w:t>
-      </w:r>
-    </w:p>
-    <w:p>
-      <w:r>
-        <w:t xml:space="preserve">            '{shoes_size}' : ('personal_data', 'shoes_size'),</w:t>
-      </w:r>
-    </w:p>
-    <w:p>
-      <w:r>
-        <w:t xml:space="preserve">            '{uniform_size}' : ('personal_data', 'uniform_size'),</w:t>
-      </w:r>
-    </w:p>
-    <w:p>
-      <w:r>
-        <w:t xml:space="preserve">            '{head_size}' : ('personal_data', 'head_size'),</w:t>
-      </w:r>
-    </w:p>
-    <w:p>
-      <w:r>
-        <w:t xml:space="preserve">            '{growth}' : ('personal_data', 'growth'),</w:t>
-      </w:r>
-    </w:p>
-    <w:p>
-      <w:r>
-        <w:t xml:space="preserve">            '{protivogaz_size}' : ('personal_data', 'protivogaz_size'),</w:t>
-      </w:r>
-    </w:p>
-    <w:p>
-      <w:r>
-        <w:t xml:space="preserve">            '{ozk_size}' : ('personal_data', 'OZK_size'),</w:t>
-      </w:r>
-    </w:p>
-    <w:p>
-      <w:r>
-        <w:t xml:space="preserve">            '{state_awards}' : ('personal_data', 'government_prize'),</w:t>
-      </w:r>
-    </w:p>
-    <w:p>
-      <w:r>
-        <w:t xml:space="preserve">            '{injuries}' : ('personal_data', 'injuries'),</w:t>
-      </w:r>
-    </w:p>
-    <w:p>
-      <w:r>
-        <w:t xml:space="preserve">            '{criminals}' : ('personal_data', 'criminals'),</w:t>
-      </w:r>
-    </w:p>
-    <w:p>
-      <w:r>
-        <w:t xml:space="preserve">            '{civil_specialization}' : ('personal_data', 'civil_specialization'),</w:t>
-      </w:r>
-    </w:p>
-    <w:p>
-      <w:r>
-        <w:t xml:space="preserve">            '{hobbies}' : ('personal_data', 'hobbies'),</w:t>
-      </w:r>
-    </w:p>
-    <w:p>
-      <w:r>
-        <w:t xml:space="preserve">            '{sports}' : ('personal_data', 'sports'),</w:t>
-      </w:r>
-    </w:p>
-    <w:p>
-      <w:r>
-        <w:lastRenderedPageBreak/>
-        <w:t xml:space="preserve">            '{scientific_results}' : ('personal_data', 'scientific_results'),</w:t>
-      </w:r>
-    </w:p>
-    <w:p>
-      <w:r>
-        <w:t xml:space="preserve">            '{work_experience}' : ('personal_data', 'work_experience'),</w:t>
-      </w:r>
-    </w:p>
-    <w:p>
-      <w:r>
-        <w:tab/>
-        <w:t>{mother@last_name}</w:t>
-      </w:r>
-    </w:p>
-    <w:p>
-      <w:r>
-        <w:tab/>
-        <w:t>{</w:t>
-      </w:r>
-      <w:r>
-        <w:t>mother@first_name}</w:t>
-      </w:r>
-    </w:p>
-    <w:p>
-      <w:r>
-        <w:tab/>
-        <w:t>{mother@middle_name}</w:t>
-      </w:r>
-    </w:p>
-    <w:p>
-      <w:r>
-        <w:tab/>
-        <w:t>{mother@birth_date}</w:t>
-      </w:r>
-    </w:p>
-    <w:p>
-      <w:r>
-        <w:tab/>
-        <w:t xml:space="preserve">{mother@birth_place} </w:t>
+        <w:t>' : ('</w:t>
+      </w:r>
+      <w:proofErr w:type="spellStart"/>
+      <w:r>
+        <w:t>married_certificates</w:t>
+      </w:r>
+      <w:proofErr w:type="spellEnd"/>
+      <w:r>
+        <w:t>', '</w:t>
+      </w:r>
+      <w:proofErr w:type="spellStart"/>
+      <w:r>
+        <w:t>fact_address</w:t>
+      </w:r>
+      <w:proofErr w:type="spellEnd"/>
+      <w:r>
+        <w:t>'),</w:t>
+      </w:r>
+    </w:p>
+    <w:p>
+      <w:r>
+        <w:t xml:space="preserve">            '{</w:t>
+      </w:r>
+      <w:proofErr w:type="spellStart"/>
+      <w:r>
+        <w:t>resus</w:t>
+      </w:r>
+      <w:proofErr w:type="spellEnd"/>
+      <w:r>
+        <w:t>}' : ('</w:t>
+      </w:r>
+      <w:proofErr w:type="spellStart"/>
+      <w:r>
+        <w:t>personal_data</w:t>
+      </w:r>
+      <w:proofErr w:type="spellEnd"/>
+      <w:r>
+        <w:t>', '</w:t>
+      </w:r>
+      <w:proofErr w:type="spellStart"/>
+      <w:r>
+        <w:t>blood_group_resus</w:t>
+      </w:r>
+      <w:proofErr w:type="spellEnd"/>
+      <w:r>
+        <w:t>'),</w:t>
+      </w:r>
+    </w:p>
+    <w:p>
+      <w:r>
+        <w:t xml:space="preserve">            '{</w:t>
+      </w:r>
+      <w:proofErr w:type="spellStart"/>
+      <w:r>
+        <w:t>shoes_size</w:t>
+      </w:r>
+      <w:proofErr w:type="spellEnd"/>
+      <w:r>
+        <w:t>}' : ('</w:t>
+      </w:r>
+      <w:proofErr w:type="spellStart"/>
+      <w:r>
+        <w:t>personal_data</w:t>
+      </w:r>
+      <w:proofErr w:type="spellEnd"/>
+      <w:r>
+        <w:t>', '</w:t>
+      </w:r>
+      <w:proofErr w:type="spellStart"/>
+      <w:r>
+        <w:t>shoes_size</w:t>
+      </w:r>
+      <w:proofErr w:type="spellEnd"/>
+      <w:r>
+        <w:t>'),</w:t>
+      </w:r>
+    </w:p>
+    <w:p>
+      <w:r>
+        <w:t xml:space="preserve">            '{</w:t>
+      </w:r>
+      <w:proofErr w:type="spellStart"/>
+      <w:r>
+        <w:t>uniform_size</w:t>
+      </w:r>
+      <w:proofErr w:type="spellEnd"/>
+      <w:r>
+        <w:t>}' : ('</w:t>
+      </w:r>
+      <w:proofErr w:type="spellStart"/>
+      <w:r>
+        <w:t>personal_data</w:t>
+      </w:r>
+      <w:proofErr w:type="spellEnd"/>
+      <w:r>
+        <w:t>', '</w:t>
+      </w:r>
+      <w:proofErr w:type="spellStart"/>
+      <w:r>
+        <w:t>uniform_size</w:t>
+      </w:r>
+      <w:proofErr w:type="spellEnd"/>
+      <w:r>
+        <w:t>'),</w:t>
+      </w:r>
+    </w:p>
+    <w:p>
+      <w:r>
+        <w:t xml:space="preserve">            '{</w:t>
+      </w:r>
+      <w:proofErr w:type="spellStart"/>
+      <w:r>
+        <w:t>head_size</w:t>
+      </w:r>
+      <w:proofErr w:type="spellEnd"/>
+      <w:r>
+        <w:t>}' : ('</w:t>
+      </w:r>
+      <w:proofErr w:type="spellStart"/>
+      <w:r>
+        <w:t>personal_data</w:t>
+      </w:r>
+      <w:proofErr w:type="spellEnd"/>
+      <w:r>
+        <w:t>', '</w:t>
+      </w:r>
+      <w:proofErr w:type="spellStart"/>
+      <w:r>
+        <w:t>head_size</w:t>
+      </w:r>
+      <w:proofErr w:type="spellEnd"/>
+      <w:r>
+        <w:t>'),</w:t>
+      </w:r>
+    </w:p>
+    <w:p>
+      <w:r>
+        <w:t xml:space="preserve">            '{</w:t>
+      </w:r>
+      <w:proofErr w:type="spellStart"/>
+      <w:r>
+        <w:t>growth</w:t>
+      </w:r>
+      <w:proofErr w:type="spellEnd"/>
+      <w:r>
+        <w:t>}' : ('</w:t>
+      </w:r>
+      <w:proofErr w:type="spellStart"/>
+      <w:r>
+        <w:t>personal_data</w:t>
+      </w:r>
+      <w:proofErr w:type="spellEnd"/>
+      <w:r>
+        <w:t>', '</w:t>
+      </w:r>
+      <w:proofErr w:type="spellStart"/>
+      <w:r>
+        <w:t>growth</w:t>
+      </w:r>
+      <w:proofErr w:type="spellEnd"/>
+      <w:r>
+        <w:t>'),</w:t>
+      </w:r>
+    </w:p>
+    <w:p>
+      <w:r>
+        <w:t xml:space="preserve">            '{</w:t>
+      </w:r>
+      <w:proofErr w:type="spellStart"/>
+      <w:r>
+        <w:t>protivogaz_size</w:t>
+      </w:r>
+      <w:proofErr w:type="spellEnd"/>
+      <w:r>
+        <w:t>}' : ('</w:t>
+      </w:r>
+      <w:proofErr w:type="spellStart"/>
+      <w:r>
+        <w:t>personal_data</w:t>
+      </w:r>
+      <w:proofErr w:type="spellEnd"/>
+      <w:r>
+        <w:t>', '</w:t>
+      </w:r>
+      <w:proofErr w:type="spellStart"/>
+      <w:r>
+        <w:t>protivogaz_size</w:t>
+      </w:r>
+      <w:proofErr w:type="spellEnd"/>
+      <w:r>
+        <w:t>'),</w:t>
+      </w:r>
+    </w:p>
+    <w:p>
+      <w:r>
+        <w:t xml:space="preserve">            '{</w:t>
+      </w:r>
+      <w:proofErr w:type="spellStart"/>
+      <w:r>
+        <w:t>ozk_size</w:t>
+      </w:r>
+      <w:proofErr w:type="spellEnd"/>
+      <w:r>
+        <w:t>}' : ('</w:t>
+      </w:r>
+      <w:proofErr w:type="spellStart"/>
+      <w:r>
+        <w:t>personal_data</w:t>
+      </w:r>
+      <w:proofErr w:type="spellEnd"/>
+      <w:r>
+        <w:t>', '</w:t>
+      </w:r>
+      <w:proofErr w:type="spellStart"/>
+      <w:r>
+        <w:t>OZK_size</w:t>
+      </w:r>
+      <w:proofErr w:type="spellEnd"/>
+      <w:r>
+        <w:t>'),</w:t>
+      </w:r>
+    </w:p>
+    <w:p>
+      <w:r>
+        <w:t xml:space="preserve">            '{</w:t>
+      </w:r>
+      <w:proofErr w:type="spellStart"/>
+      <w:r>
+        <w:t>state_awards</w:t>
+      </w:r>
+      <w:proofErr w:type="spellEnd"/>
+      <w:r>
+        <w:t>}' : ('</w:t>
+      </w:r>
+      <w:proofErr w:type="spellStart"/>
+      <w:r>
+        <w:t>personal_data</w:t>
+      </w:r>
+      <w:proofErr w:type="spellEnd"/>
+      <w:r>
+        <w:t>', '</w:t>
+      </w:r>
+      <w:proofErr w:type="spellStart"/>
+      <w:r>
+        <w:t>government_prize</w:t>
+      </w:r>
+      <w:proofErr w:type="spellEnd"/>
+      <w:r>
+        <w:t>'),</w:t>
+      </w:r>
+    </w:p>
+    <w:p>
+      <w:r>
+        <w:t xml:space="preserve">            '{</w:t>
+      </w:r>
+      <w:proofErr w:type="spellStart"/>
+      <w:r>
+        <w:t>injuries</w:t>
+      </w:r>
+      <w:proofErr w:type="spellEnd"/>
+      <w:r>
+        <w:t>}' : ('</w:t>
+      </w:r>
+      <w:proofErr w:type="spellStart"/>
+      <w:r>
+        <w:t>personal_data</w:t>
+      </w:r>
+      <w:proofErr w:type="spellEnd"/>
+      <w:r>
+        <w:t>', '</w:t>
+      </w:r>
+      <w:proofErr w:type="spellStart"/>
+      <w:r>
+        <w:t>injuries</w:t>
+      </w:r>
+      <w:proofErr w:type="spellEnd"/>
+      <w:r>
+        <w:t>'),</w:t>
+      </w:r>
+    </w:p>
+    <w:p>
+      <w:r>
+        <w:t xml:space="preserve">            '{</w:t>
+      </w:r>
+      <w:proofErr w:type="spellStart"/>
+      <w:r>
+        <w:t>criminals</w:t>
+      </w:r>
+      <w:proofErr w:type="spellEnd"/>
+      <w:r>
+        <w:t>}' : ('</w:t>
+      </w:r>
+      <w:proofErr w:type="spellStart"/>
+      <w:r>
+        <w:t>personal_data</w:t>
+      </w:r>
+      <w:proofErr w:type="spellEnd"/>
+      <w:r>
+        <w:t>', '</w:t>
+      </w:r>
+      <w:proofErr w:type="spellStart"/>
+      <w:r>
+        <w:t>criminals</w:t>
+      </w:r>
+      <w:proofErr w:type="spellEnd"/>
+      <w:r>
+        <w:t>'),</w:t>
+      </w:r>
+    </w:p>
+    <w:p>
+      <w:r>
+        <w:t xml:space="preserve">            '{</w:t>
+      </w:r>
+      <w:proofErr w:type="spellStart"/>
+      <w:r>
+        <w:t>civil_specialization</w:t>
+      </w:r>
+      <w:proofErr w:type="spellEnd"/>
+      <w:r>
+        <w:t>}' : ('</w:t>
+      </w:r>
+      <w:proofErr w:type="spellStart"/>
+      <w:r>
+        <w:t>personal_data</w:t>
+      </w:r>
+      <w:proofErr w:type="spellEnd"/>
+      <w:r>
+        <w:t>', '</w:t>
+      </w:r>
+      <w:proofErr w:type="spellStart"/>
+      <w:r>
+        <w:t>civil_specialization</w:t>
+      </w:r>
+      <w:proofErr w:type="spellEnd"/>
+      <w:r>
+        <w:t>'),</w:t>
+      </w:r>
+    </w:p>
+    <w:p>
+      <w:r>
+        <w:t xml:space="preserve">            '{</w:t>
+      </w:r>
+      <w:proofErr w:type="spellStart"/>
+      <w:r>
+        <w:t>hobbies</w:t>
+      </w:r>
+      <w:proofErr w:type="spellEnd"/>
+      <w:r>
+        <w:t>}' : ('</w:t>
+      </w:r>
+      <w:proofErr w:type="spellStart"/>
+      <w:r>
+        <w:t>personal_data</w:t>
+      </w:r>
+      <w:proofErr w:type="spellEnd"/>
+      <w:r>
+        <w:t>', '</w:t>
+      </w:r>
+      <w:proofErr w:type="spellStart"/>
+      <w:r>
+        <w:t>hobbies</w:t>
+      </w:r>
+      <w:proofErr w:type="spellEnd"/>
+      <w:r>
+        <w:t>'),</w:t>
+      </w:r>
+    </w:p>
+    <w:p>
+      <w:r>
+        <w:t xml:space="preserve">            '{</w:t>
+      </w:r>
+      <w:proofErr w:type="spellStart"/>
+      <w:r>
+        <w:t>sports</w:t>
+      </w:r>
+      <w:proofErr w:type="spellEnd"/>
+      <w:r>
+        <w:t>}' : ('</w:t>
+      </w:r>
+      <w:proofErr w:type="spellStart"/>
+      <w:r>
+        <w:t>personal_data</w:t>
+      </w:r>
+      <w:proofErr w:type="spellEnd"/>
+      <w:r>
+        <w:t>', '</w:t>
+      </w:r>
+      <w:proofErr w:type="spellStart"/>
+      <w:r>
+        <w:t>sports</w:t>
+      </w:r>
+      <w:proofErr w:type="spellEnd"/>
+      <w:r>
+        <w:t>'),</w:t>
+      </w:r>
+    </w:p>
+    <w:p>
+      <w:r>
+        <w:t xml:space="preserve">            '{</w:t>
+      </w:r>
+      <w:proofErr w:type="spellStart"/>
+      <w:r>
+        <w:t>scientific_results</w:t>
+      </w:r>
+      <w:proofErr w:type="spellEnd"/>
+      <w:r>
+        <w:t>}' : ('</w:t>
+      </w:r>
+      <w:proofErr w:type="spellStart"/>
+      <w:r>
+        <w:t>personal_data</w:t>
+      </w:r>
+      <w:proofErr w:type="spellEnd"/>
+      <w:r>
+        <w:t>', '</w:t>
+      </w:r>
+      <w:proofErr w:type="spellStart"/>
+      <w:r>
+        <w:t>scientific_results</w:t>
+      </w:r>
+      <w:proofErr w:type="spellEnd"/>
+      <w:r>
+        <w:t>'),</w:t>
+      </w:r>
+    </w:p>
+    <w:p>
+      <w:r>
+        <w:t xml:space="preserve">            '{</w:t>
+      </w:r>
+      <w:proofErr w:type="spellStart"/>
+      <w:r>
+        <w:t>work_experience</w:t>
+      </w:r>
+      <w:proofErr w:type="spellEnd"/>
+      <w:r>
+        <w:t>}' : ('</w:t>
+      </w:r>
+      <w:proofErr w:type="spellStart"/>
+      <w:r>
+        <w:t>personal_data</w:t>
+      </w:r>
+      <w:proofErr w:type="spellEnd"/>
+      <w:r>
+        <w:t>', '</w:t>
+      </w:r>
+      <w:proofErr w:type="spellStart"/>
+      <w:r>
+        <w:t>work_experience</w:t>
+      </w:r>
+      <w:proofErr w:type="spellEnd"/>
+      <w:r>
+        <w:t>'),</w:t>
+      </w:r>
+    </w:p>
+    <w:p>
+      <w:r>
+        <w:tab/>
+        <w:t>{</w:t>
+      </w:r>
+      <w:proofErr w:type="spellStart"/>
+      <w:r>
+        <w:t>mother@last_name</w:t>
+      </w:r>
+      <w:proofErr w:type="spellEnd"/>
+      <w:r>
+        <w:t>}</w:t>
+      </w:r>
+    </w:p>
+    <w:p>
+      <w:r>
+        <w:tab/>
+        <w:t>{</w:t>
+      </w:r>
+      <w:proofErr w:type="spellStart"/>
+      <w:r>
+        <w:t>mother@first_name</w:t>
+      </w:r>
+      <w:proofErr w:type="spellEnd"/>
+      <w:r>
+        <w:t>}</w:t>
+      </w:r>
+    </w:p>
+    <w:p>
+      <w:r>
+        <w:tab/>
+        <w:t>{</w:t>
+      </w:r>
+      <w:proofErr w:type="spellStart"/>
+      <w:r>
+        <w:t>mother@middle_name</w:t>
+      </w:r>
+      <w:proofErr w:type="spellEnd"/>
+      <w:r>
+        <w:t>}</w:t>
+      </w:r>
+    </w:p>
+    <w:p>
+      <w:r>
+        <w:tab/>
+        <w:t>{</w:t>
+      </w:r>
+      <w:proofErr w:type="spellStart"/>
+      <w:r>
+        <w:t>mother@birth_date</w:t>
+      </w:r>
+      <w:proofErr w:type="spellEnd"/>
+      <w:r>
+        <w:t>}</w:t>
+      </w:r>
+    </w:p>
+    <w:p>
+      <w:r>
+        <w:tab/>
+        <w:t>{</w:t>
+      </w:r>
+      <w:proofErr w:type="spellStart"/>
+      <w:r>
+        <w:t>mother@birth_place</w:t>
+      </w:r>
+      <w:proofErr w:type="spellEnd"/>
+      <w:r>
+        <w:t xml:space="preserve">} </w:t>
       </w:r>
     </w:p>
     <w:p>
@@ -963,73 +3331,169 @@
     <w:p>
       <w:r>
         <w:tab/>
-        <w:t xml:space="preserve">{mother@home_phone} </w:t>
-      </w:r>
-    </w:p>
-    <w:p>
-      <w:r>
-        <w:tab/>
-        <w:t xml:space="preserve">{mother@job_place} </w:t>
-      </w:r>
-    </w:p>
-    <w:p>
-      <w:r>
-        <w:tab/>
-        <w:t xml:space="preserve">{mother@job_post} </w:t>
-      </w:r>
-    </w:p>
-    <w:p>
-      <w:r>
-        <w:tab/>
-        <w:t xml:space="preserve">{mother@fact_index} </w:t>
-      </w:r>
-    </w:p>
-    <w:p>
-      <w:r>
-        <w:tab/>
-        <w:t xml:space="preserve">{mother@fact_address} </w:t>
-      </w:r>
-    </w:p>
-    <w:p>
-      <w:r>
-        <w:tab/>
-        <w:t>{mother@foreign_citizenship}</w:t>
-      </w:r>
-    </w:p>
-    <w:p>
-      <w:r>
-        <w:tab/>
-        <w:t>{mother@conviction}</w:t>
-      </w:r>
-    </w:p>
-    <w:p>
-      <w:r>
-        <w:tab/>
-        <w:t>{father@last_name}</w:t>
-      </w:r>
-    </w:p>
-    <w:p>
-      <w:r>
-        <w:tab/>
-        <w:t>{father@first_name}</w:t>
-      </w:r>
-    </w:p>
-    <w:p>
-      <w:r>
-        <w:tab/>
-        <w:t>{father@middle_name}</w:t>
-      </w:r>
-    </w:p>
-    <w:p>
-      <w:r>
-        <w:tab/>
-        <w:t>{father@birth_date}</w:t>
-      </w:r>
-    </w:p>
-    <w:p>
-      <w:r>
-        <w:tab/>
-        <w:t xml:space="preserve">{father@birth_place} </w:t>
+        <w:t>{</w:t>
+      </w:r>
+      <w:proofErr w:type="spellStart"/>
+      <w:r>
+        <w:t>mother@home_phone</w:t>
+      </w:r>
+      <w:proofErr w:type="spellEnd"/>
+      <w:r>
+        <w:t xml:space="preserve">} </w:t>
+      </w:r>
+    </w:p>
+    <w:p>
+      <w:r>
+        <w:tab/>
+        <w:t>{</w:t>
+      </w:r>
+      <w:proofErr w:type="spellStart"/>
+      <w:r>
+        <w:t>mother@job_place</w:t>
+      </w:r>
+      <w:proofErr w:type="spellEnd"/>
+      <w:r>
+        <w:t xml:space="preserve">} </w:t>
+      </w:r>
+    </w:p>
+    <w:p>
+      <w:r>
+        <w:tab/>
+        <w:t>{</w:t>
+      </w:r>
+      <w:proofErr w:type="spellStart"/>
+      <w:r>
+        <w:t>mother@job_post</w:t>
+      </w:r>
+      <w:proofErr w:type="spellEnd"/>
+      <w:r>
+        <w:t xml:space="preserve">} </w:t>
+      </w:r>
+    </w:p>
+    <w:p>
+      <w:r>
+        <w:tab/>
+        <w:t>{</w:t>
+      </w:r>
+      <w:proofErr w:type="spellStart"/>
+      <w:r>
+        <w:t>mother@fact_index</w:t>
+      </w:r>
+      <w:proofErr w:type="spellEnd"/>
+      <w:r>
+        <w:t xml:space="preserve">} </w:t>
+      </w:r>
+    </w:p>
+    <w:p>
+      <w:r>
+        <w:tab/>
+        <w:t>{</w:t>
+      </w:r>
+      <w:proofErr w:type="spellStart"/>
+      <w:r>
+        <w:t>mother@fact_address</w:t>
+      </w:r>
+      <w:proofErr w:type="spellEnd"/>
+      <w:r>
+        <w:t xml:space="preserve">} </w:t>
+      </w:r>
+    </w:p>
+    <w:p>
+      <w:r>
+        <w:tab/>
+        <w:t>{</w:t>
+      </w:r>
+      <w:proofErr w:type="spellStart"/>
+      <w:r>
+        <w:t>mother@foreign_citizenship</w:t>
+      </w:r>
+      <w:proofErr w:type="spellEnd"/>
+      <w:r>
+        <w:t>}</w:t>
+      </w:r>
+    </w:p>
+    <w:p>
+      <w:r>
+        <w:tab/>
+        <w:t>{</w:t>
+      </w:r>
+      <w:proofErr w:type="spellStart"/>
+      <w:r>
+        <w:t>mother@conviction</w:t>
+      </w:r>
+      <w:proofErr w:type="spellEnd"/>
+      <w:r>
+        <w:t>}</w:t>
+      </w:r>
+    </w:p>
+    <w:p>
+      <w:r>
+        <w:tab/>
+        <w:t>{</w:t>
+      </w:r>
+      <w:proofErr w:type="spellStart"/>
+      <w:r>
+        <w:t>father@last_name</w:t>
+      </w:r>
+      <w:proofErr w:type="spellEnd"/>
+      <w:r>
+        <w:t>}</w:t>
+      </w:r>
+    </w:p>
+    <w:p>
+      <w:r>
+        <w:tab/>
+        <w:t>{</w:t>
+      </w:r>
+      <w:proofErr w:type="spellStart"/>
+      <w:r>
+        <w:t>father@first_name</w:t>
+      </w:r>
+      <w:proofErr w:type="spellEnd"/>
+      <w:r>
+        <w:t>}</w:t>
+      </w:r>
+    </w:p>
+    <w:p>
+      <w:r>
+        <w:tab/>
+        <w:t>{</w:t>
+      </w:r>
+      <w:proofErr w:type="spellStart"/>
+      <w:r>
+        <w:t>father@middle_name</w:t>
+      </w:r>
+      <w:proofErr w:type="spellEnd"/>
+      <w:r>
+        <w:t>}</w:t>
+      </w:r>
+    </w:p>
+    <w:p>
+      <w:r>
+        <w:tab/>
+        <w:t>{</w:t>
+      </w:r>
+      <w:proofErr w:type="spellStart"/>
+      <w:r>
+        <w:t>father@birth_date</w:t>
+      </w:r>
+      <w:proofErr w:type="spellEnd"/>
+      <w:r>
+        <w:t>}</w:t>
+      </w:r>
+    </w:p>
+    <w:p>
+      <w:r>
+        <w:tab/>
+        <w:t>{</w:t>
+      </w:r>
+      <w:proofErr w:type="spellStart"/>
+      <w:r>
+        <w:t>father@birth_place</w:t>
+      </w:r>
+      <w:proofErr w:type="spellEnd"/>
+      <w:r>
+        <w:t xml:space="preserve">} </w:t>
       </w:r>
     </w:p>
     <w:p>
@@ -1047,37 +3511,85 @@
     <w:p>
       <w:r>
         <w:tab/>
-        <w:t xml:space="preserve">{father@home_phone} </w:t>
-      </w:r>
-    </w:p>
-    <w:p>
-      <w:r>
-        <w:tab/>
-        <w:t xml:space="preserve">{father@job_place} </w:t>
-      </w:r>
-    </w:p>
-    <w:p>
-      <w:r>
-        <w:tab/>
-        <w:t xml:space="preserve">{father@job_post} </w:t>
-      </w:r>
-    </w:p>
-    <w:p>
-      <w:r>
-        <w:tab/>
-        <w:t xml:space="preserve">{father@fact_index} </w:t>
-      </w:r>
-    </w:p>
-    <w:p>
-      <w:r>
-        <w:tab/>
-        <w:t>{father@fact_address}</w:t>
-      </w:r>
-    </w:p>
-    <w:p>
-      <w:r>
-        <w:tab/>
-        <w:t>{father@foreign_citizenship}</w:t>
+        <w:t>{</w:t>
+      </w:r>
+      <w:proofErr w:type="spellStart"/>
+      <w:r>
+        <w:t>father@home_phone</w:t>
+      </w:r>
+      <w:proofErr w:type="spellEnd"/>
+      <w:r>
+        <w:t xml:space="preserve">} </w:t>
+      </w:r>
+    </w:p>
+    <w:p>
+      <w:r>
+        <w:tab/>
+        <w:t>{</w:t>
+      </w:r>
+      <w:proofErr w:type="spellStart"/>
+      <w:r>
+        <w:t>father@job_place</w:t>
+      </w:r>
+      <w:proofErr w:type="spellEnd"/>
+      <w:r>
+        <w:t xml:space="preserve">} </w:t>
+      </w:r>
+    </w:p>
+    <w:p>
+      <w:r>
+        <w:tab/>
+        <w:t>{</w:t>
+      </w:r>
+      <w:proofErr w:type="spellStart"/>
+      <w:r>
+        <w:t>father@job_post</w:t>
+      </w:r>
+      <w:proofErr w:type="spellEnd"/>
+      <w:r>
+        <w:t xml:space="preserve">} </w:t>
+      </w:r>
+    </w:p>
+    <w:p>
+      <w:r>
+        <w:tab/>
+        <w:t>{</w:t>
+      </w:r>
+      <w:proofErr w:type="spellStart"/>
+      <w:r>
+        <w:t>father@fact_index</w:t>
+      </w:r>
+      <w:proofErr w:type="spellEnd"/>
+      <w:r>
+        <w:t xml:space="preserve">} </w:t>
+      </w:r>
+    </w:p>
+    <w:p>
+      <w:r>
+        <w:tab/>
+        <w:t>{</w:t>
+      </w:r>
+      <w:proofErr w:type="spellStart"/>
+      <w:r>
+        <w:t>father@fact_address</w:t>
+      </w:r>
+      <w:proofErr w:type="spellEnd"/>
+      <w:r>
+        <w:t>}</w:t>
+      </w:r>
+    </w:p>
+    <w:p>
+      <w:r>
+        <w:tab/>
+        <w:t>{</w:t>
+      </w:r>
+      <w:proofErr w:type="spellStart"/>
+      <w:r>
+        <w:t>father@foreign_citizenship</w:t>
+      </w:r>
+      <w:proofErr w:type="spellEnd"/>
+      <w:r>
+        <w:t>}</w:t>
       </w:r>
       <w:r>
         <w:t xml:space="preserve"> </w:t>
@@ -1086,7 +3598,15 @@
     <w:p>
       <w:r>
         <w:tab/>
-        <w:t>{father@conviction}</w:t>
+        <w:t>{</w:t>
+      </w:r>
+      <w:proofErr w:type="spellStart"/>
+      <w:r>
+        <w:t>father@conviction</w:t>
+      </w:r>
+      <w:proofErr w:type="spellEnd"/>
+      <w:r>
+        <w:t>}</w:t>
       </w:r>
     </w:p>
     <w:p>
@@ -1222,7 +3742,6 @@
     </w:p>
     <w:p>
       <w:r>
-        <w:lastRenderedPageBreak/>
         <w:tab/>
         <w:t xml:space="preserve">{sister@foreign_citizenship.1} </w:t>
       </w:r>

</xml_diff>